<commit_message>
separate each modules into separate files
</commit_message>
<xml_diff>
--- a/notes/Requires JavaScript dependency injection.docx
+++ b/notes/Requires JavaScript dependency injection.docx
@@ -1,37 +1,223 @@
 
 <file path=word/document.xml><?xml version="1.0" encoding="utf-8"?>
-<w:document xmlns:ve="http://schemas.openxmlformats.org/markup-compatibility/2006" xmlns:o="urn:schemas-microsoft-com:office:office" xmlns:r="http://schemas.openxmlformats.org/officeDocument/2006/relationships" xmlns:m="http://schemas.openxmlformats.org/officeDocument/2006/math" xmlns:v="urn:schemas-microsoft-com:vml" xmlns:wp="http://schemas.openxmlformats.org/drawingml/2006/wordprocessingDrawing" xmlns:w10="urn:schemas-microsoft-com:office:word" xmlns:w="http://schemas.openxmlformats.org/wordprocessingml/2006/main" xmlns:wne="http://schemas.microsoft.com/office/word/2006/wordml">
+<w:document xmlns:wpc="http://schemas.microsoft.com/office/word/2010/wordprocessingCanvas" xmlns:mc="http://schemas.openxmlformats.org/markup-compatibility/2006" xmlns:o="urn:schemas-microsoft-com:office:office" xmlns:r="http://schemas.openxmlformats.org/officeDocument/2006/relationships" xmlns:m="http://schemas.openxmlformats.org/officeDocument/2006/math" xmlns:v="urn:schemas-microsoft-com:vml" xmlns:wp14="http://schemas.microsoft.com/office/word/2010/wordprocessingDrawing" xmlns:wp="http://schemas.openxmlformats.org/drawingml/2006/wordprocessingDrawing" xmlns:w10="urn:schemas-microsoft-com:office:word" xmlns:w="http://schemas.openxmlformats.org/wordprocessingml/2006/main" xmlns:w14="http://schemas.microsoft.com/office/word/2010/wordml" xmlns:w15="http://schemas.microsoft.com/office/word/2012/wordml" xmlns:wpg="http://schemas.microsoft.com/office/word/2010/wordprocessingGroup" xmlns:wpi="http://schemas.microsoft.com/office/word/2010/wordprocessingInk" xmlns:wne="http://schemas.microsoft.com/office/word/2006/wordml" xmlns:wps="http://schemas.microsoft.com/office/word/2010/wordprocessingShape" mc:Ignorable="w14 w15 wp14">
   <w:body>
     <w:p>
-      <w:r>
-        <w:t xml:space="preserve">Requires </w:t>
-      </w:r>
-      <w:r>
-        <w:t>JavaScript</w:t>
-      </w:r>
-      <w:r>
-        <w:t xml:space="preserve"> </w:t>
-      </w:r>
-      <w:r>
-        <w:t>dependency</w:t>
-      </w:r>
-      <w:r>
-        <w:t xml:space="preserve"> </w:t>
-      </w:r>
-      <w:r>
-        <w:t>injection</w:t>
+      <w:pPr>
+        <w:shd w:val="clear" w:color="auto" w:fill="086E84"/>
+        <w:spacing w:after="180" w:line="288" w:lineRule="atLeast"/>
+        <w:outlineLvl w:val="0"/>
+        <w:rPr>
+          <w:rFonts w:ascii="Arial" w:eastAsia="Times New Roman" w:hAnsi="Arial" w:cs="Arial"/>
+          <w:color w:val="FFFFFF"/>
+          <w:spacing w:val="-4"/>
+          <w:kern w:val="36"/>
+          <w:sz w:val="48"/>
+          <w:szCs w:val="48"/>
+        </w:rPr>
+      </w:pPr>
+      <w:proofErr w:type="spellStart"/>
+      <w:r>
+        <w:rPr>
+          <w:rFonts w:ascii="Arial" w:eastAsia="Times New Roman" w:hAnsi="Arial" w:cs="Arial"/>
+          <w:color w:val="FFFFFF"/>
+          <w:spacing w:val="-4"/>
+          <w:kern w:val="36"/>
+          <w:sz w:val="48"/>
+          <w:szCs w:val="48"/>
+        </w:rPr>
+        <w:t>RequireJS</w:t>
+      </w:r>
+      <w:proofErr w:type="spellEnd"/>
+      <w:r>
+        <w:rPr>
+          <w:rFonts w:ascii="Arial" w:eastAsia="Times New Roman" w:hAnsi="Arial" w:cs="Arial"/>
+          <w:color w:val="FFFFFF"/>
+          <w:spacing w:val="-4"/>
+          <w:kern w:val="36"/>
+          <w:sz w:val="48"/>
+          <w:szCs w:val="48"/>
+        </w:rPr>
+        <w:t>: JavaScript Dependency Injection and Module Loading</w:t>
+      </w:r>
+    </w:p>
+    <w:p>
+      <w:pPr>
+        <w:jc w:val="right"/>
+        <w:rPr>
+          <w:b/>
+        </w:rPr>
+      </w:pPr>
+      <w:r>
+        <w:rPr>
+          <w:b/>
+        </w:rPr>
+        <w:t xml:space="preserve">By Jeff </w:t>
+      </w:r>
+      <w:proofErr w:type="spellStart"/>
+      <w:r>
+        <w:rPr>
+          <w:b/>
+        </w:rPr>
+        <w:t>Valore</w:t>
+      </w:r>
+      <w:proofErr w:type="spellEnd"/>
+    </w:p>
+    <w:p>
+      <w:pPr>
+        <w:rPr>
+          <w:b/>
+        </w:rPr>
+      </w:pPr>
+    </w:p>
+    <w:p>
+      <w:pPr>
+        <w:pStyle w:val="ListParagraph"/>
+        <w:numPr>
+          <w:ilvl w:val="0"/>
+          <w:numId w:val="8"/>
+        </w:numPr>
+        <w:spacing w:after="160" w:line="259" w:lineRule="auto"/>
+        <w:jc w:val="center"/>
+        <w:rPr>
+          <w:b/>
+          <w:color w:val="00B0F0"/>
+          <w:sz w:val="28"/>
+          <w:szCs w:val="28"/>
+        </w:rPr>
+      </w:pPr>
+      <w:r>
+        <w:rPr>
+          <w:b/>
+          <w:color w:val="00B0F0"/>
+          <w:sz w:val="28"/>
+          <w:szCs w:val="28"/>
+        </w:rPr>
+        <w:t>Getting Started</w:t>
+      </w:r>
+    </w:p>
+    <w:p>
+      <w:proofErr w:type="spellStart"/>
+      <w:r>
+        <w:t>RequireJS</w:t>
+      </w:r>
+      <w:proofErr w:type="spellEnd"/>
+      <w:r>
+        <w:t xml:space="preserve"> is a JavaScript file and module loader. It is optimized for in-browser use, but it can be used in other JavaScript environments, like Rhino and </w:t>
+      </w:r>
+      <w:hyperlink r:id="rId6" w:history="1">
+        <w:r>
+          <w:t>Node</w:t>
+        </w:r>
+      </w:hyperlink>
+      <w:r>
+        <w:t xml:space="preserve">. Using a modular script loader like </w:t>
+      </w:r>
+      <w:proofErr w:type="spellStart"/>
+      <w:r>
+        <w:t>RequireJS</w:t>
+      </w:r>
+      <w:proofErr w:type="spellEnd"/>
+      <w:r>
+        <w:t xml:space="preserve"> will improve the speed and quality of your code.</w:t>
+      </w:r>
+    </w:p>
+    <w:p>
+      <w:pPr>
+        <w:rPr>
+          <w:b/>
+        </w:rPr>
+      </w:pPr>
+    </w:p>
+    <w:p>
+      <w:r>
+        <w:t>Prerequisite:</w:t>
+      </w:r>
+      <w:r>
+        <w:t xml:space="preserve"> need to down load the require.js file and include I your project.</w:t>
+      </w:r>
+    </w:p>
+    <w:p>
+      <w:r>
+        <w:t xml:space="preserve">Mention the </w:t>
+      </w:r>
+      <w:r>
+        <w:rPr>
+          <w:b/>
+        </w:rPr>
+        <w:t>main.js</w:t>
+      </w:r>
+      <w:r>
+        <w:t xml:space="preserve"> (main entry point for our application) for </w:t>
+      </w:r>
+      <w:r>
+        <w:rPr>
+          <w:b/>
+        </w:rPr>
+        <w:t>data-main</w:t>
+      </w:r>
+      <w:r>
+        <w:t xml:space="preserve"> property in the </w:t>
+      </w:r>
+      <w:r>
+        <w:rPr>
+          <w:b/>
+        </w:rPr>
+        <w:t>script tag</w:t>
+      </w:r>
+      <w:r>
+        <w:t xml:space="preserve">. </w:t>
+      </w:r>
+    </w:p>
+    <w:p>
+      <w:pPr>
+        <w:rPr>
+          <w:b/>
+        </w:rPr>
+      </w:pPr>
+      <w:proofErr w:type="gramStart"/>
+      <w:r>
+        <w:rPr>
+          <w:b/>
+        </w:rPr>
+        <w:t>then</w:t>
+      </w:r>
+      <w:proofErr w:type="gramEnd"/>
+      <w:r>
+        <w:rPr>
+          <w:b/>
+        </w:rPr>
+        <w:t xml:space="preserve"> require.js will initiate for load main.js file</w:t>
       </w:r>
     </w:p>
     <w:p/>
     <w:p>
       <w:pPr>
-        <w:pStyle w:val="NoSpacing"/>
+        <w:spacing w:after="160" w:line="259" w:lineRule="auto"/>
         <w:jc w:val="center"/>
-      </w:pPr>
-      <w:r>
+        <w:rPr>
+          <w:b/>
+          <w:color w:val="00B0F0"/>
+          <w:sz w:val="28"/>
+          <w:szCs w:val="28"/>
+        </w:rPr>
+      </w:pPr>
+      <w:r>
+        <w:rPr>
+          <w:b/>
+          <w:color w:val="00B0F0"/>
+          <w:sz w:val="28"/>
+          <w:szCs w:val="28"/>
+        </w:rPr>
         <w:t xml:space="preserve">2. </w:t>
       </w:r>
       <w:r>
+        <w:rPr>
+          <w:b/>
+          <w:color w:val="00B0F0"/>
+          <w:sz w:val="28"/>
+          <w:szCs w:val="28"/>
+        </w:rPr>
         <w:t>Defining and Requiring modules</w:t>
       </w:r>
     </w:p>
@@ -75,11 +261,19 @@
           <w:b/>
         </w:rPr>
       </w:pPr>
-      <w:r>
-        <w:rPr>
-          <w:b/>
-        </w:rPr>
-        <w:t>Config section</w:t>
+      <w:proofErr w:type="spellStart"/>
+      <w:r>
+        <w:rPr>
+          <w:b/>
+        </w:rPr>
+        <w:t>Config</w:t>
+      </w:r>
+      <w:proofErr w:type="spellEnd"/>
+      <w:r>
+        <w:rPr>
+          <w:b/>
+        </w:rPr>
+        <w:t xml:space="preserve"> section</w:t>
       </w:r>
     </w:p>
     <w:p>
@@ -94,16 +288,31 @@
       <w:pPr>
         <w:pStyle w:val="NoSpacing"/>
       </w:pPr>
-      <w:r>
-        <w:t>require.config({</w:t>
-      </w:r>
+      <w:proofErr w:type="spellStart"/>
+      <w:proofErr w:type="gramStart"/>
+      <w:r>
+        <w:t>require.config</w:t>
+      </w:r>
+      <w:proofErr w:type="spellEnd"/>
+      <w:r>
+        <w:t>({</w:t>
+      </w:r>
+      <w:proofErr w:type="gramEnd"/>
     </w:p>
     <w:p>
       <w:pPr>
         <w:pStyle w:val="NoSpacing"/>
       </w:pPr>
       <w:r>
-        <w:t xml:space="preserve">    paths:{</w:t>
+        <w:t xml:space="preserve">    </w:t>
+      </w:r>
+      <w:proofErr w:type="gramStart"/>
+      <w:r>
+        <w:t>paths:</w:t>
+      </w:r>
+      <w:proofErr w:type="gramEnd"/>
+      <w:r>
+        <w:t>{</w:t>
       </w:r>
     </w:p>
     <w:p>
@@ -111,7 +320,15 @@
         <w:pStyle w:val="NoSpacing"/>
       </w:pPr>
       <w:r>
-        <w:t xml:space="preserve">        jquery:"jquery-2.1.1.min"</w:t>
+        <w:t xml:space="preserve">        </w:t>
+      </w:r>
+      <w:proofErr w:type="gramStart"/>
+      <w:r>
+        <w:t>jquery</w:t>
+      </w:r>
+      <w:proofErr w:type="gramEnd"/>
+      <w:r>
+        <w:t>:"jquery-2.1.1.min"</w:t>
       </w:r>
     </w:p>
     <w:p>
@@ -169,9 +386,11 @@
       </w:r>
     </w:p>
     <w:p>
+      <w:proofErr w:type="gramStart"/>
       <w:r>
         <w:t>require(</w:t>
       </w:r>
+      <w:proofErr w:type="gramEnd"/>
       <w:r>
         <w:t>{dependency array}</w:t>
       </w:r>
@@ -183,8 +402,21 @@
       </w:r>
     </w:p>
     <w:p>
-      <w:r>
-        <w:t>require(["jquery"], function($){</w:t>
+      <w:proofErr w:type="gramStart"/>
+      <w:r>
+        <w:t>require(</w:t>
+      </w:r>
+      <w:proofErr w:type="gramEnd"/>
+      <w:r>
+        <w:t>["</w:t>
+      </w:r>
+      <w:proofErr w:type="spellStart"/>
+      <w:r>
+        <w:t>jquery</w:t>
+      </w:r>
+      <w:proofErr w:type="spellEnd"/>
+      <w:r>
+        <w:t>"], function($){</w:t>
       </w:r>
       <w:r>
         <w:t>);</w:t>
@@ -292,7 +524,7 @@
         </w:rPr>
         <w:t> </w:t>
       </w:r>
-      <w:hyperlink r:id="rId6" w:tooltip="JavaScript" w:history="1">
+      <w:hyperlink r:id="rId7" w:tooltip="JavaScript" w:history="1">
         <w:r>
           <w:rPr>
             <w:rFonts w:ascii="Arial" w:eastAsia="Times New Roman" w:hAnsi="Arial" w:cs="Arial"/>
@@ -327,7 +559,7 @@
         </w:rPr>
         <w:t> </w:t>
       </w:r>
-      <w:hyperlink r:id="rId7" w:tooltip="Application programming interface" w:history="1">
+      <w:hyperlink r:id="rId8" w:tooltip="Application programming interface" w:history="1">
         <w:r>
           <w:rPr>
             <w:rFonts w:ascii="Arial" w:eastAsia="Times New Roman" w:hAnsi="Arial" w:cs="Arial"/>
@@ -506,20 +738,36 @@
       <w:r>
         <w:t xml:space="preserve">e can use either </w:t>
       </w:r>
-      <w:r>
-        <w:rPr>
-          <w:b/>
-        </w:rPr>
-        <w:t>self executing function</w:t>
+      <w:proofErr w:type="spellStart"/>
+      <w:r>
+        <w:rPr>
+          <w:b/>
+        </w:rPr>
+        <w:t>self executing</w:t>
+      </w:r>
+      <w:proofErr w:type="spellEnd"/>
+      <w:r>
+        <w:rPr>
+          <w:b/>
+        </w:rPr>
+        <w:t xml:space="preserve"> function</w:t>
       </w:r>
       <w:r>
         <w:t xml:space="preserve"> or </w:t>
       </w:r>
-      <w:r>
-        <w:rPr>
-          <w:b/>
-        </w:rPr>
-        <w:t>require’s define function</w:t>
+      <w:proofErr w:type="spellStart"/>
+      <w:r>
+        <w:rPr>
+          <w:b/>
+        </w:rPr>
+        <w:t>require’s</w:t>
+      </w:r>
+      <w:proofErr w:type="spellEnd"/>
+      <w:r>
+        <w:rPr>
+          <w:b/>
+        </w:rPr>
+        <w:t xml:space="preserve"> define function</w:t>
       </w:r>
     </w:p>
     <w:p>
@@ -533,18 +781,25 @@
           <w:b/>
         </w:rPr>
       </w:pPr>
-      <w:r>
-        <w:rPr>
-          <w:b/>
-        </w:rPr>
-        <w:lastRenderedPageBreak/>
+      <w:proofErr w:type="spellStart"/>
+      <w:r>
+        <w:rPr>
+          <w:b/>
+        </w:rPr>
         <w:t xml:space="preserve">Self </w:t>
       </w:r>
       <w:r>
         <w:rPr>
           <w:b/>
         </w:rPr>
-        <w:t>executing function</w:t>
+        <w:t>executing</w:t>
+      </w:r>
+      <w:proofErr w:type="spellEnd"/>
+      <w:r>
+        <w:rPr>
+          <w:b/>
+        </w:rPr>
+        <w:t xml:space="preserve"> function</w:t>
       </w:r>
     </w:p>
     <w:p>
@@ -556,12 +811,39 @@
           <w:color w:val="808080" w:themeColor="background1" w:themeShade="80"/>
         </w:rPr>
       </w:pPr>
-      <w:r>
-        <w:rPr>
-          <w:b/>
-          <w:color w:val="808080" w:themeColor="background1" w:themeShade="80"/>
-        </w:rPr>
-        <w:t>var myModule = (function(){..})();</w:t>
+      <w:proofErr w:type="spellStart"/>
+      <w:proofErr w:type="gramStart"/>
+      <w:r>
+        <w:rPr>
+          <w:b/>
+          <w:color w:val="808080" w:themeColor="background1" w:themeShade="80"/>
+        </w:rPr>
+        <w:t>var</w:t>
+      </w:r>
+      <w:proofErr w:type="spellEnd"/>
+      <w:proofErr w:type="gramEnd"/>
+      <w:r>
+        <w:rPr>
+          <w:b/>
+          <w:color w:val="808080" w:themeColor="background1" w:themeShade="80"/>
+        </w:rPr>
+        <w:t xml:space="preserve"> </w:t>
+      </w:r>
+      <w:proofErr w:type="spellStart"/>
+      <w:r>
+        <w:rPr>
+          <w:b/>
+          <w:color w:val="808080" w:themeColor="background1" w:themeShade="80"/>
+        </w:rPr>
+        <w:t>myModule</w:t>
+      </w:r>
+      <w:proofErr w:type="spellEnd"/>
+      <w:r>
+        <w:rPr>
+          <w:b/>
+          <w:color w:val="808080" w:themeColor="background1" w:themeShade="80"/>
+        </w:rPr>
+        <w:t xml:space="preserve"> = (function(){..})();</w:t>
       </w:r>
     </w:p>
     <w:p>
@@ -590,11 +872,19 @@
           <w:color w:val="808080" w:themeColor="background1" w:themeShade="80"/>
         </w:rPr>
       </w:pPr>
-      <w:r>
-        <w:rPr>
-          <w:b/>
-        </w:rPr>
-        <w:t>require’s define function</w:t>
+      <w:proofErr w:type="spellStart"/>
+      <w:r>
+        <w:rPr>
+          <w:b/>
+        </w:rPr>
+        <w:t>require’s</w:t>
+      </w:r>
+      <w:proofErr w:type="spellEnd"/>
+      <w:r>
+        <w:rPr>
+          <w:b/>
+        </w:rPr>
+        <w:t xml:space="preserve"> define function</w:t>
       </w:r>
     </w:p>
     <w:p>
@@ -609,6 +899,7 @@
         </w:rPr>
         <w:t xml:space="preserve">2.1 When define a module </w:t>
       </w:r>
+      <w:proofErr w:type="spellStart"/>
       <w:r>
         <w:rPr>
           <w:b/>
@@ -616,6 +907,7 @@
         </w:rPr>
         <w:t>inline</w:t>
       </w:r>
+      <w:proofErr w:type="spellEnd"/>
       <w:r>
         <w:rPr>
           <w:b/>
@@ -631,6 +923,7 @@
           <w:color w:val="808080" w:themeColor="background1" w:themeShade="80"/>
         </w:rPr>
       </w:pPr>
+      <w:proofErr w:type="gramStart"/>
       <w:r>
         <w:rPr>
           <w:b/>
@@ -638,6 +931,7 @@
         </w:rPr>
         <w:t>define(</w:t>
       </w:r>
+      <w:proofErr w:type="gramEnd"/>
       <w:r>
         <w:rPr>
           <w:b/>
@@ -645,6 +939,7 @@
         </w:rPr>
         <w:t>{</w:t>
       </w:r>
+      <w:proofErr w:type="spellStart"/>
       <w:r>
         <w:rPr>
           <w:b/>
@@ -652,6 +947,7 @@
         </w:rPr>
         <w:t>modulenameString</w:t>
       </w:r>
+      <w:proofErr w:type="spellEnd"/>
       <w:r>
         <w:rPr>
           <w:b/>
@@ -680,6 +976,7 @@
         </w:rPr>
         <w:t>{</w:t>
       </w:r>
+      <w:proofErr w:type="spellStart"/>
       <w:r>
         <w:rPr>
           <w:b/>
@@ -687,6 +984,7 @@
         </w:rPr>
         <w:t>dependencyArray</w:t>
       </w:r>
+      <w:proofErr w:type="spellEnd"/>
       <w:r>
         <w:rPr>
           <w:b/>
@@ -731,27 +1029,105 @@
           <w:color w:val="808080" w:themeColor="background1" w:themeShade="80"/>
         </w:rPr>
       </w:pPr>
-      <w:r>
-        <w:rPr>
-          <w:b/>
-          <w:color w:val="808080" w:themeColor="background1" w:themeShade="80"/>
-        </w:rPr>
-        <w:t>define('taskData', [] ,  function() {} );</w:t>
-      </w:r>
-    </w:p>
-    <w:p>
-      <w:pPr>
+      <w:proofErr w:type="gramStart"/>
+      <w:r>
+        <w:rPr>
+          <w:b/>
+          <w:color w:val="808080" w:themeColor="background1" w:themeShade="80"/>
+        </w:rPr>
+        <w:t>define(</w:t>
+      </w:r>
+      <w:proofErr w:type="gramEnd"/>
+      <w:r>
+        <w:rPr>
+          <w:b/>
+          <w:color w:val="808080" w:themeColor="background1" w:themeShade="80"/>
+        </w:rPr>
+        <w:t>'</w:t>
+      </w:r>
+      <w:proofErr w:type="spellStart"/>
+      <w:r>
+        <w:rPr>
+          <w:b/>
+          <w:color w:val="808080" w:themeColor="background1" w:themeShade="80"/>
+        </w:rPr>
+        <w:t>taskData</w:t>
+      </w:r>
+      <w:proofErr w:type="spellEnd"/>
+      <w:r>
+        <w:rPr>
+          <w:b/>
+          <w:color w:val="808080" w:themeColor="background1" w:themeShade="80"/>
+        </w:rPr>
+        <w:t>', [] ,  function() {} );</w:t>
+      </w:r>
+    </w:p>
+    <w:p>
+      <w:pPr>
+        <w:rPr>
+          <w:b/>
+        </w:rPr>
+      </w:pPr>
+      <w:r>
+        <w:rPr>
+          <w:b/>
+          <w:color w:val="808080" w:themeColor="background1" w:themeShade="80"/>
+        </w:rPr>
+        <w:t>2.2</w:t>
+      </w:r>
+      <w:r>
+        <w:rPr>
+          <w:b/>
+        </w:rPr>
+        <w:t xml:space="preserve"> </w:t>
+      </w:r>
+      <w:r>
+        <w:rPr>
+          <w:b/>
+        </w:rPr>
+        <w:t xml:space="preserve">When define module </w:t>
+      </w:r>
+      <w:r>
         <w:rPr>
           <w:b/>
           <w:color w:val="00B0F0"/>
         </w:rPr>
-      </w:pPr>
-      <w:r>
-        <w:rPr>
-          <w:b/>
-        </w:rPr>
-        <w:t>2.2 Simplified</w:t>
-      </w:r>
+        <w:t>in a separate file</w:t>
+      </w:r>
+    </w:p>
+    <w:p>
+      <w:pPr>
+        <w:pStyle w:val="ListParagraph"/>
+        <w:rPr>
+          <w:b/>
+          <w:color w:val="808080" w:themeColor="background1" w:themeShade="80"/>
+        </w:rPr>
+      </w:pPr>
+      <w:proofErr w:type="gramStart"/>
+      <w:r>
+        <w:rPr>
+          <w:b/>
+          <w:color w:val="808080" w:themeColor="background1" w:themeShade="80"/>
+        </w:rPr>
+        <w:t>define(</w:t>
+      </w:r>
+      <w:proofErr w:type="gramEnd"/>
+      <w:r>
+        <w:rPr>
+          <w:b/>
+          <w:color w:val="808080" w:themeColor="background1" w:themeShade="80"/>
+        </w:rPr>
+        <w:t xml:space="preserve"> {</w:t>
+      </w:r>
+      <w:proofErr w:type="spellStart"/>
+      <w:r>
+        <w:rPr>
+          <w:b/>
+          <w:color w:val="808080" w:themeColor="background1" w:themeShade="80"/>
+        </w:rPr>
+        <w:t>dependencyArray</w:t>
+      </w:r>
+      <w:proofErr w:type="spellEnd"/>
       <w:r>
         <w:rPr>
           <w:b/>
@@ -762,9 +1138,112 @@
       <w:r>
         <w:rPr>
           <w:b/>
+          <w:color w:val="808080" w:themeColor="background1" w:themeShade="80"/>
+        </w:rPr>
+        <w:t>}</w:t>
+      </w:r>
+      <w:r>
+        <w:rPr>
+          <w:b/>
+          <w:color w:val="808080" w:themeColor="background1" w:themeShade="80"/>
+        </w:rPr>
+        <w:t xml:space="preserve">,  </w:t>
+      </w:r>
+      <w:r>
+        <w:rPr>
+          <w:b/>
+          <w:color w:val="808080" w:themeColor="background1" w:themeShade="80"/>
+        </w:rPr>
+        <w:t>callback function</w:t>
+      </w:r>
+      <w:r>
+        <w:rPr>
+          <w:b/>
+          <w:color w:val="808080" w:themeColor="background1" w:themeShade="80"/>
+        </w:rPr>
+        <w:t xml:space="preserve"> );</w:t>
+      </w:r>
+    </w:p>
+    <w:p>
+      <w:pPr>
+        <w:rPr>
+          <w:b/>
+          <w:color w:val="808080" w:themeColor="background1" w:themeShade="80"/>
+        </w:rPr>
+      </w:pPr>
+      <w:r>
+        <w:rPr>
+          <w:b/>
+          <w:color w:val="808080" w:themeColor="background1" w:themeShade="80"/>
+        </w:rPr>
+        <w:t xml:space="preserve">                </w:t>
+      </w:r>
+      <w:proofErr w:type="gramStart"/>
+      <w:r>
+        <w:rPr>
+          <w:b/>
+          <w:color w:val="808080" w:themeColor="background1" w:themeShade="80"/>
+        </w:rPr>
+        <w:t>define(</w:t>
+      </w:r>
+      <w:proofErr w:type="gramEnd"/>
+      <w:r>
+        <w:rPr>
+          <w:b/>
+          <w:color w:val="808080" w:themeColor="background1" w:themeShade="80"/>
+        </w:rPr>
+        <w:t xml:space="preserve"> [] ,  function() {} );</w:t>
+      </w:r>
+    </w:p>
+    <w:p>
+      <w:pPr>
+        <w:rPr>
+          <w:b/>
+          <w:color w:val="808080" w:themeColor="background1" w:themeShade="80"/>
+        </w:rPr>
+      </w:pPr>
+    </w:p>
+    <w:p>
+      <w:pPr>
+        <w:rPr>
+          <w:b/>
           <w:color w:val="00B0F0"/>
         </w:rPr>
-        <w:t>commonJS Wrapper</w:t>
+      </w:pPr>
+      <w:r>
+        <w:rPr>
+          <w:b/>
+        </w:rPr>
+        <w:t>2.3</w:t>
+      </w:r>
+      <w:r>
+        <w:rPr>
+          <w:b/>
+        </w:rPr>
+        <w:t xml:space="preserve"> Simplified</w:t>
+      </w:r>
+      <w:r>
+        <w:rPr>
+          <w:b/>
+          <w:color w:val="808080" w:themeColor="background1" w:themeShade="80"/>
+        </w:rPr>
+        <w:t xml:space="preserve"> </w:t>
+      </w:r>
+      <w:proofErr w:type="spellStart"/>
+      <w:r>
+        <w:rPr>
+          <w:b/>
+          <w:color w:val="00B0F0"/>
+        </w:rPr>
+        <w:t>commonJS</w:t>
+      </w:r>
+      <w:proofErr w:type="spellEnd"/>
+      <w:r>
+        <w:rPr>
+          <w:b/>
+          <w:color w:val="00B0F0"/>
+        </w:rPr>
+        <w:t xml:space="preserve"> Wrapper</w:t>
       </w:r>
     </w:p>
     <w:p>
@@ -780,8 +1259,16 @@
           <w:color w:val="808080" w:themeColor="background1" w:themeShade="80"/>
         </w:rPr>
         <w:tab/>
+      </w:r>
+      <w:proofErr w:type="gramStart"/>
+      <w:r>
+        <w:rPr>
+          <w:b/>
+          <w:color w:val="808080" w:themeColor="background1" w:themeShade="80"/>
+        </w:rPr>
         <w:t>define(</w:t>
       </w:r>
+      <w:proofErr w:type="gramEnd"/>
       <w:r>
         <w:rPr>
           <w:b/>
@@ -789,6 +1276,7 @@
         </w:rPr>
         <w:t>{</w:t>
       </w:r>
+      <w:proofErr w:type="spellStart"/>
       <w:r>
         <w:rPr>
           <w:b/>
@@ -796,6 +1284,7 @@
         </w:rPr>
         <w:t>moduleNameString</w:t>
       </w:r>
+      <w:proofErr w:type="spellEnd"/>
       <w:r>
         <w:rPr>
           <w:b/>
@@ -832,7 +1321,40 @@
           <w:color w:val="808080" w:themeColor="background1" w:themeShade="80"/>
         </w:rPr>
         <w:tab/>
-        <w:t>var {module} = require({moduleName});</w:t>
+      </w:r>
+      <w:proofErr w:type="spellStart"/>
+      <w:proofErr w:type="gramStart"/>
+      <w:r>
+        <w:rPr>
+          <w:b/>
+          <w:color w:val="808080" w:themeColor="background1" w:themeShade="80"/>
+        </w:rPr>
+        <w:t>var</w:t>
+      </w:r>
+      <w:proofErr w:type="spellEnd"/>
+      <w:proofErr w:type="gramEnd"/>
+      <w:r>
+        <w:rPr>
+          <w:b/>
+          <w:color w:val="808080" w:themeColor="background1" w:themeShade="80"/>
+        </w:rPr>
+        <w:t xml:space="preserve"> {module} = require({</w:t>
+      </w:r>
+      <w:proofErr w:type="spellStart"/>
+      <w:r>
+        <w:rPr>
+          <w:b/>
+          <w:color w:val="808080" w:themeColor="background1" w:themeShade="80"/>
+        </w:rPr>
+        <w:t>moduleName</w:t>
+      </w:r>
+      <w:proofErr w:type="spellEnd"/>
+      <w:r>
+        <w:rPr>
+          <w:b/>
+          <w:color w:val="808080" w:themeColor="background1" w:themeShade="80"/>
+        </w:rPr>
+        <w:t>});</w:t>
       </w:r>
     </w:p>
     <w:p>
@@ -848,7 +1370,49 @@
           <w:b/>
           <w:color w:val="808080" w:themeColor="background1" w:themeShade="80"/>
         </w:rPr>
-        <w:t>export.{publicMember} = {publicValue};</w:t>
+        <w:lastRenderedPageBreak/>
+        <w:t>export</w:t>
+      </w:r>
+      <w:proofErr w:type="gramStart"/>
+      <w:r>
+        <w:rPr>
+          <w:b/>
+          <w:color w:val="808080" w:themeColor="background1" w:themeShade="80"/>
+        </w:rPr>
+        <w:t>.{</w:t>
+      </w:r>
+      <w:proofErr w:type="spellStart"/>
+      <w:proofErr w:type="gramEnd"/>
+      <w:r>
+        <w:rPr>
+          <w:b/>
+          <w:color w:val="808080" w:themeColor="background1" w:themeShade="80"/>
+        </w:rPr>
+        <w:t>publicMember</w:t>
+      </w:r>
+      <w:proofErr w:type="spellEnd"/>
+      <w:r>
+        <w:rPr>
+          <w:b/>
+          <w:color w:val="808080" w:themeColor="background1" w:themeShade="80"/>
+        </w:rPr>
+        <w:t>} = {</w:t>
+      </w:r>
+      <w:proofErr w:type="spellStart"/>
+      <w:r>
+        <w:rPr>
+          <w:b/>
+          <w:color w:val="808080" w:themeColor="background1" w:themeShade="80"/>
+        </w:rPr>
+        <w:t>publicValue</w:t>
+      </w:r>
+      <w:proofErr w:type="spellEnd"/>
+      <w:r>
+        <w:rPr>
+          <w:b/>
+          <w:color w:val="808080" w:themeColor="background1" w:themeShade="80"/>
+        </w:rPr>
+        <w:t>};</w:t>
       </w:r>
     </w:p>
     <w:p>
@@ -934,7 +1498,41 @@
           <w:b/>
           <w:color w:val="808080" w:themeColor="background1" w:themeShade="80"/>
         </w:rPr>
-        <w:t xml:space="preserve"> var myModule = (function(){</w:t>
+        <w:t xml:space="preserve"> </w:t>
+      </w:r>
+      <w:proofErr w:type="spellStart"/>
+      <w:proofErr w:type="gramStart"/>
+      <w:r>
+        <w:rPr>
+          <w:b/>
+          <w:color w:val="808080" w:themeColor="background1" w:themeShade="80"/>
+        </w:rPr>
+        <w:t>var</w:t>
+      </w:r>
+      <w:proofErr w:type="spellEnd"/>
+      <w:proofErr w:type="gramEnd"/>
+      <w:r>
+        <w:rPr>
+          <w:b/>
+          <w:color w:val="808080" w:themeColor="background1" w:themeShade="80"/>
+        </w:rPr>
+        <w:t xml:space="preserve"> </w:t>
+      </w:r>
+      <w:proofErr w:type="spellStart"/>
+      <w:r>
+        <w:rPr>
+          <w:b/>
+          <w:color w:val="808080" w:themeColor="background1" w:themeShade="80"/>
+        </w:rPr>
+        <w:t>myModule</w:t>
+      </w:r>
+      <w:proofErr w:type="spellEnd"/>
+      <w:r>
+        <w:rPr>
+          <w:b/>
+          <w:color w:val="808080" w:themeColor="background1" w:themeShade="80"/>
+        </w:rPr>
+        <w:t xml:space="preserve"> = (function(){</w:t>
       </w:r>
     </w:p>
     <w:p>
@@ -945,12 +1543,37 @@
           <w:color w:val="808080" w:themeColor="background1" w:themeShade="80"/>
         </w:rPr>
       </w:pPr>
-      <w:r>
-        <w:rPr>
-          <w:b/>
-          <w:color w:val="808080" w:themeColor="background1" w:themeShade="80"/>
-        </w:rPr>
-        <w:t>var iamPrivate =”private”;</w:t>
+      <w:proofErr w:type="spellStart"/>
+      <w:r>
+        <w:rPr>
+          <w:b/>
+          <w:color w:val="808080" w:themeColor="background1" w:themeShade="80"/>
+        </w:rPr>
+        <w:t>var</w:t>
+      </w:r>
+      <w:proofErr w:type="spellEnd"/>
+      <w:r>
+        <w:rPr>
+          <w:b/>
+          <w:color w:val="808080" w:themeColor="background1" w:themeShade="80"/>
+        </w:rPr>
+        <w:t xml:space="preserve"> </w:t>
+      </w:r>
+      <w:proofErr w:type="spellStart"/>
+      <w:r>
+        <w:rPr>
+          <w:b/>
+          <w:color w:val="808080" w:themeColor="background1" w:themeShade="80"/>
+        </w:rPr>
+        <w:t>iamPrivate</w:t>
+      </w:r>
+      <w:proofErr w:type="spellEnd"/>
+      <w:r>
+        <w:rPr>
+          <w:b/>
+          <w:color w:val="808080" w:themeColor="background1" w:themeShade="80"/>
+        </w:rPr>
+        <w:t xml:space="preserve"> =”private”;</w:t>
       </w:r>
     </w:p>
     <w:p>
@@ -961,6 +1584,7 @@
           <w:color w:val="808080" w:themeColor="background1" w:themeShade="80"/>
         </w:rPr>
       </w:pPr>
+      <w:proofErr w:type="gramStart"/>
       <w:r>
         <w:rPr>
           <w:b/>
@@ -968,6 +1592,7 @@
         </w:rPr>
         <w:t>return{</w:t>
       </w:r>
+      <w:proofErr w:type="gramEnd"/>
     </w:p>
     <w:p>
       <w:pPr>
@@ -977,12 +1602,30 @@
           <w:color w:val="808080" w:themeColor="background1" w:themeShade="80"/>
         </w:rPr>
       </w:pPr>
-      <w:r>
-        <w:rPr>
-          <w:b/>
-          <w:color w:val="808080" w:themeColor="background1" w:themeShade="80"/>
-        </w:rPr>
-        <w:t>iAmPublic : “public”</w:t>
+      <w:proofErr w:type="spellStart"/>
+      <w:proofErr w:type="gramStart"/>
+      <w:r>
+        <w:rPr>
+          <w:b/>
+          <w:color w:val="808080" w:themeColor="background1" w:themeShade="80"/>
+        </w:rPr>
+        <w:t>iAmPublic</w:t>
+      </w:r>
+      <w:proofErr w:type="spellEnd"/>
+      <w:r>
+        <w:rPr>
+          <w:b/>
+          <w:color w:val="808080" w:themeColor="background1" w:themeShade="80"/>
+        </w:rPr>
+        <w:t xml:space="preserve"> :</w:t>
+      </w:r>
+      <w:proofErr w:type="gramEnd"/>
+      <w:r>
+        <w:rPr>
+          <w:b/>
+          <w:color w:val="808080" w:themeColor="background1" w:themeShade="80"/>
+        </w:rPr>
+        <w:t xml:space="preserve"> “public”</w:t>
       </w:r>
     </w:p>
     <w:p>
@@ -1049,12 +1692,39 @@
           <w:color w:val="808080" w:themeColor="background1" w:themeShade="80"/>
         </w:rPr>
       </w:pPr>
-      <w:r>
-        <w:rPr>
-          <w:b/>
-          <w:color w:val="808080" w:themeColor="background1" w:themeShade="80"/>
-        </w:rPr>
-        <w:t>var myModule = (function(){</w:t>
+      <w:proofErr w:type="spellStart"/>
+      <w:proofErr w:type="gramStart"/>
+      <w:r>
+        <w:rPr>
+          <w:b/>
+          <w:color w:val="808080" w:themeColor="background1" w:themeShade="80"/>
+        </w:rPr>
+        <w:t>var</w:t>
+      </w:r>
+      <w:proofErr w:type="spellEnd"/>
+      <w:proofErr w:type="gramEnd"/>
+      <w:r>
+        <w:rPr>
+          <w:b/>
+          <w:color w:val="808080" w:themeColor="background1" w:themeShade="80"/>
+        </w:rPr>
+        <w:t xml:space="preserve"> </w:t>
+      </w:r>
+      <w:proofErr w:type="spellStart"/>
+      <w:r>
+        <w:rPr>
+          <w:b/>
+          <w:color w:val="808080" w:themeColor="background1" w:themeShade="80"/>
+        </w:rPr>
+        <w:t>myModule</w:t>
+      </w:r>
+      <w:proofErr w:type="spellEnd"/>
+      <w:r>
+        <w:rPr>
+          <w:b/>
+          <w:color w:val="808080" w:themeColor="background1" w:themeShade="80"/>
+        </w:rPr>
+        <w:t xml:space="preserve"> = (function(){</w:t>
       </w:r>
     </w:p>
     <w:p>
@@ -1065,12 +1735,37 @@
           <w:color w:val="808080" w:themeColor="background1" w:themeShade="80"/>
         </w:rPr>
       </w:pPr>
-      <w:r>
-        <w:rPr>
-          <w:b/>
-          <w:color w:val="808080" w:themeColor="background1" w:themeShade="80"/>
-        </w:rPr>
-        <w:t>var iamPrivate =”private”;</w:t>
+      <w:proofErr w:type="spellStart"/>
+      <w:r>
+        <w:rPr>
+          <w:b/>
+          <w:color w:val="808080" w:themeColor="background1" w:themeShade="80"/>
+        </w:rPr>
+        <w:t>var</w:t>
+      </w:r>
+      <w:proofErr w:type="spellEnd"/>
+      <w:r>
+        <w:rPr>
+          <w:b/>
+          <w:color w:val="808080" w:themeColor="background1" w:themeShade="80"/>
+        </w:rPr>
+        <w:t xml:space="preserve"> </w:t>
+      </w:r>
+      <w:proofErr w:type="spellStart"/>
+      <w:r>
+        <w:rPr>
+          <w:b/>
+          <w:color w:val="808080" w:themeColor="background1" w:themeShade="80"/>
+        </w:rPr>
+        <w:t>iamPrivate</w:t>
+      </w:r>
+      <w:proofErr w:type="spellEnd"/>
+      <w:r>
+        <w:rPr>
+          <w:b/>
+          <w:color w:val="808080" w:themeColor="background1" w:themeShade="80"/>
+        </w:rPr>
+        <w:t xml:space="preserve"> =”private”;</w:t>
       </w:r>
     </w:p>
     <w:p>
@@ -1081,12 +1776,37 @@
           <w:color w:val="808080" w:themeColor="background1" w:themeShade="80"/>
         </w:rPr>
       </w:pPr>
-      <w:r>
-        <w:rPr>
-          <w:b/>
-          <w:color w:val="808080" w:themeColor="background1" w:themeShade="80"/>
-        </w:rPr>
-        <w:t>var iamPublic =”public”;</w:t>
+      <w:proofErr w:type="spellStart"/>
+      <w:r>
+        <w:rPr>
+          <w:b/>
+          <w:color w:val="808080" w:themeColor="background1" w:themeShade="80"/>
+        </w:rPr>
+        <w:t>var</w:t>
+      </w:r>
+      <w:proofErr w:type="spellEnd"/>
+      <w:r>
+        <w:rPr>
+          <w:b/>
+          <w:color w:val="808080" w:themeColor="background1" w:themeShade="80"/>
+        </w:rPr>
+        <w:t xml:space="preserve"> </w:t>
+      </w:r>
+      <w:proofErr w:type="spellStart"/>
+      <w:r>
+        <w:rPr>
+          <w:b/>
+          <w:color w:val="808080" w:themeColor="background1" w:themeShade="80"/>
+        </w:rPr>
+        <w:t>iamPublic</w:t>
+      </w:r>
+      <w:proofErr w:type="spellEnd"/>
+      <w:r>
+        <w:rPr>
+          <w:b/>
+          <w:color w:val="808080" w:themeColor="background1" w:themeShade="80"/>
+        </w:rPr>
+        <w:t xml:space="preserve"> =”public”;</w:t>
       </w:r>
     </w:p>
     <w:p>
@@ -1106,6 +1826,7 @@
           <w:color w:val="808080" w:themeColor="background1" w:themeShade="80"/>
         </w:rPr>
       </w:pPr>
+      <w:proofErr w:type="gramStart"/>
       <w:r>
         <w:rPr>
           <w:b/>
@@ -1113,6 +1834,7 @@
         </w:rPr>
         <w:t>return{</w:t>
       </w:r>
+      <w:proofErr w:type="gramEnd"/>
     </w:p>
     <w:p>
       <w:pPr>
@@ -1122,13 +1844,40 @@
           <w:color w:val="808080" w:themeColor="background1" w:themeShade="80"/>
         </w:rPr>
       </w:pPr>
-      <w:r>
-        <w:rPr>
-          <w:b/>
-          <w:color w:val="808080" w:themeColor="background1" w:themeShade="80"/>
-        </w:rPr>
-        <w:t>iAmPublic : iamPublic</w:t>
-      </w:r>
+      <w:proofErr w:type="spellStart"/>
+      <w:proofErr w:type="gramStart"/>
+      <w:r>
+        <w:rPr>
+          <w:b/>
+          <w:color w:val="808080" w:themeColor="background1" w:themeShade="80"/>
+        </w:rPr>
+        <w:t>iAmPublic</w:t>
+      </w:r>
+      <w:proofErr w:type="spellEnd"/>
+      <w:r>
+        <w:rPr>
+          <w:b/>
+          <w:color w:val="808080" w:themeColor="background1" w:themeShade="80"/>
+        </w:rPr>
+        <w:t xml:space="preserve"> :</w:t>
+      </w:r>
+      <w:proofErr w:type="gramEnd"/>
+      <w:r>
+        <w:rPr>
+          <w:b/>
+          <w:color w:val="808080" w:themeColor="background1" w:themeShade="80"/>
+        </w:rPr>
+        <w:t xml:space="preserve"> </w:t>
+      </w:r>
+      <w:proofErr w:type="spellStart"/>
+      <w:r>
+        <w:rPr>
+          <w:b/>
+          <w:color w:val="808080" w:themeColor="background1" w:themeShade="80"/>
+        </w:rPr>
+        <w:t>iamPublic</w:t>
+      </w:r>
+      <w:proofErr w:type="spellEnd"/>
     </w:p>
     <w:p>
       <w:pPr>
@@ -1165,8 +1914,471 @@
     <w:p/>
     <w:p>
       <w:r>
+        <w:t>Generally we follow the revealing Design pattern.</w:t>
+      </w:r>
+    </w:p>
+    <w:p/>
+    <w:p/>
+    <w:p>
+      <w:pPr>
+        <w:pStyle w:val="ListParagraph"/>
+        <w:numPr>
+          <w:ilvl w:val="0"/>
+          <w:numId w:val="7"/>
+        </w:numPr>
+        <w:spacing w:after="160" w:line="259" w:lineRule="auto"/>
+        <w:jc w:val="center"/>
+        <w:rPr>
+          <w:b/>
+          <w:color w:val="00B0F0"/>
+          <w:sz w:val="28"/>
+          <w:szCs w:val="28"/>
+        </w:rPr>
+      </w:pPr>
+      <w:r>
+        <w:rPr>
+          <w:b/>
+          <w:color w:val="00B0F0"/>
+          <w:sz w:val="28"/>
+          <w:szCs w:val="28"/>
+        </w:rPr>
+        <w:t>Loading Remote Modules</w:t>
+      </w:r>
+    </w:p>
+    <w:p>
+      <w:pPr>
+        <w:pStyle w:val="ListParagraph"/>
+        <w:spacing w:after="160" w:line="259" w:lineRule="auto"/>
+      </w:pPr>
+    </w:p>
+    <w:p>
+      <w:pPr>
+        <w:pStyle w:val="ListParagraph"/>
+        <w:spacing w:after="160" w:line="259" w:lineRule="auto"/>
+        <w:rPr>
+          <w:b/>
+        </w:rPr>
+      </w:pPr>
+      <w:r>
+        <w:rPr>
+          <w:b/>
+        </w:rPr>
+        <w:t>F</w:t>
+      </w:r>
+      <w:r>
+        <w:rPr>
+          <w:b/>
+        </w:rPr>
+        <w:t>rom where it will load</w:t>
+      </w:r>
+    </w:p>
+    <w:p>
+      <w:pPr>
+        <w:pStyle w:val="ListParagraph"/>
+        <w:spacing w:after="160" w:line="259" w:lineRule="auto"/>
+      </w:pPr>
+      <w:r>
+        <w:t xml:space="preserve">When </w:t>
+      </w:r>
+      <w:proofErr w:type="spellStart"/>
+      <w:r>
+        <w:t>reuireJS</w:t>
+      </w:r>
+      <w:proofErr w:type="spellEnd"/>
+      <w:r>
+        <w:t xml:space="preserve"> needs to load module </w:t>
+      </w:r>
+    </w:p>
+    <w:p>
+      <w:pPr>
+        <w:pStyle w:val="ListParagraph"/>
+        <w:spacing w:after="160" w:line="259" w:lineRule="auto"/>
+        <w:ind w:firstLine="720"/>
+      </w:pPr>
+      <w:r>
+        <w:t>F</w:t>
+      </w:r>
+      <w:r>
+        <w:t xml:space="preserve">irst it will check cache for module </w:t>
+      </w:r>
+    </w:p>
+    <w:p>
+      <w:pPr>
+        <w:pStyle w:val="ListParagraph"/>
+        <w:spacing w:after="160" w:line="259" w:lineRule="auto"/>
+        <w:ind w:left="1440" w:firstLine="720"/>
+      </w:pPr>
+      <w:proofErr w:type="gramStart"/>
+      <w:r>
+        <w:t>if</w:t>
+      </w:r>
+      <w:proofErr w:type="gramEnd"/>
+      <w:r>
+        <w:t xml:space="preserve"> It exist then load from module </w:t>
+      </w:r>
+    </w:p>
+    <w:p>
+      <w:pPr>
+        <w:pStyle w:val="ListParagraph"/>
+        <w:spacing w:after="160" w:line="259" w:lineRule="auto"/>
+        <w:ind w:left="1440" w:firstLine="720"/>
+      </w:pPr>
+      <w:r>
+        <w:t>If not</w:t>
+      </w:r>
+      <w:r>
+        <w:t xml:space="preserve"> </w:t>
+      </w:r>
+      <w:proofErr w:type="spellStart"/>
+      <w:r>
+        <w:t>not</w:t>
+      </w:r>
+      <w:proofErr w:type="spellEnd"/>
+      <w:r>
+        <w:t xml:space="preserve"> exist then it will load from server and cache it.</w:t>
+      </w:r>
+    </w:p>
+    <w:p>
+      <w:pPr>
+        <w:pStyle w:val="ListParagraph"/>
+        <w:spacing w:after="160" w:line="259" w:lineRule="auto"/>
+        <w:ind w:left="2880"/>
+      </w:pPr>
+      <w:r>
+        <w:t xml:space="preserve">While loading from the server it will use module name as </w:t>
+      </w:r>
+      <w:proofErr w:type="spellStart"/>
+      <w:proofErr w:type="gramStart"/>
+      <w:r>
+        <w:t>url</w:t>
+      </w:r>
+      <w:proofErr w:type="spellEnd"/>
+      <w:proofErr w:type="gramEnd"/>
+      <w:r>
+        <w:t xml:space="preserve"> notation (</w:t>
+      </w:r>
+      <w:proofErr w:type="spellStart"/>
+      <w:r>
+        <w:rPr>
+          <w:b/>
+        </w:rPr>
+        <w:t>basepath+moduleName</w:t>
+      </w:r>
+      <w:proofErr w:type="spellEnd"/>
+      <w:r>
+        <w:rPr>
+          <w:b/>
+        </w:rPr>
+        <w:t>+”.</w:t>
+      </w:r>
+      <w:proofErr w:type="spellStart"/>
+      <w:r>
+        <w:rPr>
+          <w:b/>
+        </w:rPr>
+        <w:t>js</w:t>
+      </w:r>
+      <w:proofErr w:type="spellEnd"/>
+      <w:r>
+        <w:rPr>
+          <w:b/>
+        </w:rPr>
+        <w:t>”)</w:t>
+      </w:r>
+    </w:p>
+    <w:p>
+      <w:pPr>
+        <w:pStyle w:val="ListParagraph"/>
+        <w:spacing w:after="160" w:line="259" w:lineRule="auto"/>
+      </w:pPr>
+    </w:p>
+    <w:p>
+      <w:pPr>
+        <w:pStyle w:val="ListParagraph"/>
+        <w:spacing w:after="160" w:line="259" w:lineRule="auto"/>
+      </w:pPr>
+      <w:r>
+        <w:rPr>
+          <w:b/>
+        </w:rPr>
+        <w:t>Note</w:t>
+      </w:r>
+      <w:r>
+        <w:t>: here base path is the path where the main module is existing.</w:t>
+      </w:r>
+    </w:p>
+    <w:p>
+      <w:pPr>
+        <w:pStyle w:val="ListParagraph"/>
+        <w:spacing w:after="160" w:line="259" w:lineRule="auto"/>
+      </w:pPr>
+    </w:p>
+    <w:p>
+      <w:pPr>
+        <w:pStyle w:val="ListParagraph"/>
+        <w:spacing w:after="160" w:line="259" w:lineRule="auto"/>
+      </w:pPr>
+      <w:r>
+        <w:rPr>
+          <w:b/>
+        </w:rPr>
         <w:lastRenderedPageBreak/>
-        <w:t>Generally we follow the revealing Design pattern.</w:t>
+        <w:t>Note</w:t>
+      </w:r>
+      <w:r>
+        <w:t xml:space="preserve">: when we define this module in separate file then we </w:t>
+      </w:r>
+      <w:r>
+        <w:t>should not</w:t>
+      </w:r>
+      <w:r>
+        <w:t xml:space="preserve"> mention the module name, we should keep the file name as module name.</w:t>
+      </w:r>
+    </w:p>
+    <w:p>
+      <w:pPr>
+        <w:pStyle w:val="ListParagraph"/>
+        <w:spacing w:after="160" w:line="259" w:lineRule="auto"/>
+      </w:pPr>
+    </w:p>
+    <w:p>
+      <w:pPr>
+        <w:pStyle w:val="ListParagraph"/>
+        <w:spacing w:after="160" w:line="259" w:lineRule="auto"/>
+      </w:pPr>
+    </w:p>
+    <w:p>
+      <w:pPr>
+        <w:pStyle w:val="ListParagraph"/>
+        <w:numPr>
+          <w:ilvl w:val="0"/>
+          <w:numId w:val="7"/>
+        </w:numPr>
+        <w:spacing w:after="160" w:line="259" w:lineRule="auto"/>
+      </w:pPr>
+      <w:r>
+        <w:t>Optimization</w:t>
+      </w:r>
+    </w:p>
+    <w:p>
+      <w:pPr>
+        <w:pStyle w:val="ListParagraph"/>
+        <w:spacing w:after="160" w:line="259" w:lineRule="auto"/>
+      </w:pPr>
+    </w:p>
+    <w:p>
+      <w:pPr>
+        <w:pStyle w:val="ListParagraph"/>
+        <w:numPr>
+          <w:ilvl w:val="0"/>
+          <w:numId w:val="1"/>
+        </w:numPr>
+        <w:spacing w:after="160" w:line="259" w:lineRule="auto"/>
+      </w:pPr>
+      <w:r>
+        <w:t>Introduction</w:t>
+      </w:r>
+    </w:p>
+    <w:p>
+      <w:pPr>
+        <w:pStyle w:val="ListParagraph"/>
+        <w:spacing w:after="160" w:line="259" w:lineRule="auto"/>
+      </w:pPr>
+    </w:p>
+    <w:p>
+      <w:pPr>
+        <w:pStyle w:val="ListParagraph"/>
+        <w:spacing w:after="160" w:line="259" w:lineRule="auto"/>
+      </w:pPr>
+      <w:r>
+        <w:t>When</w:t>
+      </w:r>
+      <w:r>
+        <w:t xml:space="preserve"> we organize files into subdirectories then we face the performance problem, </w:t>
+      </w:r>
+      <w:proofErr w:type="spellStart"/>
+      <w:r>
+        <w:t>requireJS</w:t>
+      </w:r>
+      <w:proofErr w:type="spellEnd"/>
+      <w:r>
+        <w:t xml:space="preserve"> makes separate calls to each file.</w:t>
+      </w:r>
+    </w:p>
+    <w:p>
+      <w:pPr>
+        <w:pStyle w:val="ListParagraph"/>
+        <w:spacing w:after="160" w:line="259" w:lineRule="auto"/>
+      </w:pPr>
+    </w:p>
+    <w:p>
+      <w:pPr>
+        <w:pStyle w:val="ListParagraph"/>
+        <w:spacing w:after="160" w:line="259" w:lineRule="auto"/>
+        <w:rPr>
+          <w:b/>
+        </w:rPr>
+      </w:pPr>
+      <w:r>
+        <w:t xml:space="preserve">To eliminate this we can use the </w:t>
+      </w:r>
+      <w:r>
+        <w:rPr>
+          <w:b/>
+        </w:rPr>
+        <w:t>r.js optimizer</w:t>
+      </w:r>
+    </w:p>
+    <w:p>
+      <w:pPr>
+        <w:pStyle w:val="ListParagraph"/>
+        <w:spacing w:after="160" w:line="259" w:lineRule="auto"/>
+      </w:pPr>
+      <w:r>
+        <w:t>Just it will take all the individual files and make it one minimized file.</w:t>
+      </w:r>
+    </w:p>
+    <w:p>
+      <w:pPr>
+        <w:pStyle w:val="ListParagraph"/>
+        <w:spacing w:after="160" w:line="259" w:lineRule="auto"/>
+      </w:pPr>
+    </w:p>
+    <w:p>
+      <w:pPr>
+        <w:pStyle w:val="ListParagraph"/>
+        <w:numPr>
+          <w:ilvl w:val="0"/>
+          <w:numId w:val="10"/>
+        </w:numPr>
+      </w:pPr>
+      <w:r>
+        <w:t>Build Environment and Running r.js</w:t>
+      </w:r>
+    </w:p>
+    <w:p>
+      <w:pPr>
+        <w:pStyle w:val="ListParagraph"/>
+      </w:pPr>
+      <w:bookmarkStart w:id="0" w:name="_GoBack"/>
+      <w:bookmarkEnd w:id="0"/>
+    </w:p>
+    <w:p>
+      <w:pPr>
+        <w:pStyle w:val="ListParagraph"/>
+        <w:numPr>
+          <w:ilvl w:val="0"/>
+          <w:numId w:val="10"/>
+        </w:numPr>
+      </w:pPr>
+      <w:r>
+        <w:t>Optimization Result</w:t>
+      </w:r>
+    </w:p>
+    <w:p>
+      <w:pPr>
+        <w:pStyle w:val="ListParagraph"/>
+      </w:pPr>
+    </w:p>
+    <w:p>
+      <w:pPr>
+        <w:pStyle w:val="ListParagraph"/>
+        <w:numPr>
+          <w:ilvl w:val="0"/>
+          <w:numId w:val="10"/>
+        </w:numPr>
+      </w:pPr>
+      <w:r>
+        <w:t>Debugging and source Maps</w:t>
+      </w:r>
+    </w:p>
+    <w:p>
+      <w:pPr>
+        <w:pStyle w:val="ListParagraph"/>
+      </w:pPr>
+    </w:p>
+    <w:p>
+      <w:pPr>
+        <w:pStyle w:val="ListParagraph"/>
+        <w:numPr>
+          <w:ilvl w:val="0"/>
+          <w:numId w:val="10"/>
+        </w:numPr>
+      </w:pPr>
+      <w:r>
+        <w:t>Build Profiles</w:t>
+      </w:r>
+    </w:p>
+    <w:p>
+      <w:pPr>
+        <w:pStyle w:val="ListParagraph"/>
+      </w:pPr>
+    </w:p>
+    <w:p>
+      <w:pPr>
+        <w:pStyle w:val="ListParagraph"/>
+      </w:pPr>
+    </w:p>
+    <w:p>
+      <w:pPr>
+        <w:pStyle w:val="ListParagraph"/>
+      </w:pPr>
+    </w:p>
+    <w:p>
+      <w:pPr>
+        <w:pStyle w:val="ListParagraph"/>
+        <w:numPr>
+          <w:ilvl w:val="0"/>
+          <w:numId w:val="7"/>
+        </w:numPr>
+        <w:spacing w:after="160" w:line="259" w:lineRule="auto"/>
+      </w:pPr>
+      <w:r>
+        <w:t>Configuration Options</w:t>
+      </w:r>
+    </w:p>
+    <w:p>
+      <w:pPr>
+        <w:pStyle w:val="ListParagraph"/>
+      </w:pPr>
+    </w:p>
+    <w:p>
+      <w:pPr>
+        <w:pStyle w:val="ListParagraph"/>
+        <w:numPr>
+          <w:ilvl w:val="0"/>
+          <w:numId w:val="7"/>
+        </w:numPr>
+        <w:spacing w:after="160" w:line="259" w:lineRule="auto"/>
+      </w:pPr>
+      <w:r>
+        <w:t>Plugins</w:t>
+      </w:r>
+    </w:p>
+    <w:p>
+      <w:pPr>
+        <w:pStyle w:val="ListParagraph"/>
+      </w:pPr>
+    </w:p>
+    <w:p>
+      <w:pPr>
+        <w:pStyle w:val="ListParagraph"/>
+        <w:numPr>
+          <w:ilvl w:val="0"/>
+          <w:numId w:val="7"/>
+        </w:numPr>
+        <w:spacing w:after="160" w:line="259" w:lineRule="auto"/>
+      </w:pPr>
+      <w:r>
+        <w:t xml:space="preserve">Unit Testing </w:t>
+      </w:r>
+      <w:proofErr w:type="spellStart"/>
+      <w:r>
+        <w:t>RequireJS</w:t>
+      </w:r>
+      <w:proofErr w:type="spellEnd"/>
+      <w:r>
+        <w:t xml:space="preserve"> Module</w:t>
       </w:r>
     </w:p>
     <w:p/>
@@ -1181,8 +2393,8 @@
 </file>
 
 <file path=word/numbering.xml><?xml version="1.0" encoding="utf-8"?>
-<w:numbering xmlns:ve="http://schemas.openxmlformats.org/markup-compatibility/2006" xmlns:o="urn:schemas-microsoft-com:office:office" xmlns:r="http://schemas.openxmlformats.org/officeDocument/2006/relationships" xmlns:m="http://schemas.openxmlformats.org/officeDocument/2006/math" xmlns:v="urn:schemas-microsoft-com:vml" xmlns:wp="http://schemas.openxmlformats.org/drawingml/2006/wordprocessingDrawing" xmlns:w10="urn:schemas-microsoft-com:office:word" xmlns:w="http://schemas.openxmlformats.org/wordprocessingml/2006/main" xmlns:wne="http://schemas.microsoft.com/office/word/2006/wordml">
-  <w:abstractNum w:abstractNumId="0">
+<w:numbering xmlns:wpc="http://schemas.microsoft.com/office/word/2010/wordprocessingCanvas" xmlns:mc="http://schemas.openxmlformats.org/markup-compatibility/2006" xmlns:o="urn:schemas-microsoft-com:office:office" xmlns:r="http://schemas.openxmlformats.org/officeDocument/2006/relationships" xmlns:m="http://schemas.openxmlformats.org/officeDocument/2006/math" xmlns:v="urn:schemas-microsoft-com:vml" xmlns:wp14="http://schemas.microsoft.com/office/word/2010/wordprocessingDrawing" xmlns:wp="http://schemas.openxmlformats.org/drawingml/2006/wordprocessingDrawing" xmlns:w10="urn:schemas-microsoft-com:office:word" xmlns:w="http://schemas.openxmlformats.org/wordprocessingml/2006/main" xmlns:w14="http://schemas.microsoft.com/office/word/2010/wordml" xmlns:w15="http://schemas.microsoft.com/office/word/2012/wordml" xmlns:wpg="http://schemas.microsoft.com/office/word/2010/wordprocessingGroup" xmlns:wpi="http://schemas.microsoft.com/office/word/2010/wordprocessingInk" xmlns:wne="http://schemas.microsoft.com/office/word/2006/wordml" xmlns:wps="http://schemas.microsoft.com/office/word/2010/wordprocessingShape" mc:Ignorable="w14 w15 wp14">
+  <w:abstractNum w:abstractNumId="0" w15:restartNumberingAfterBreak="0">
     <w:nsid w:val="060F0D44"/>
     <w:multiLevelType w:val="hybridMultilevel"/>
     <w:tmpl w:val="5B902A2C"/>
@@ -1268,7 +2480,7 @@
       </w:pPr>
     </w:lvl>
   </w:abstractNum>
-  <w:abstractNum w:abstractNumId="1">
+  <w:abstractNum w:abstractNumId="1" w15:restartNumberingAfterBreak="0">
     <w:nsid w:val="0A2D0097"/>
     <w:multiLevelType w:val="multilevel"/>
     <w:tmpl w:val="B3FC67B6"/>
@@ -1409,7 +2621,299 @@
       </w:rPr>
     </w:lvl>
   </w:abstractNum>
-  <w:abstractNum w:abstractNumId="2">
+  <w:abstractNum w:abstractNumId="2" w15:restartNumberingAfterBreak="0">
+    <w:nsid w:val="0CDB4E81"/>
+    <w:multiLevelType w:val="hybridMultilevel"/>
+    <w:tmpl w:val="3594F122"/>
+    <w:lvl w:ilvl="0" w:tplc="0409000F">
+      <w:start w:val="1"/>
+      <w:numFmt w:val="decimal"/>
+      <w:lvlText w:val="%1."/>
+      <w:lvlJc w:val="left"/>
+      <w:pPr>
+        <w:ind w:left="720" w:hanging="360"/>
+      </w:pPr>
+      <w:rPr>
+        <w:rFonts w:hint="default"/>
+      </w:rPr>
+    </w:lvl>
+    <w:lvl w:ilvl="1" w:tplc="04090019" w:tentative="1">
+      <w:start w:val="1"/>
+      <w:numFmt w:val="lowerLetter"/>
+      <w:lvlText w:val="%2."/>
+      <w:lvlJc w:val="left"/>
+      <w:pPr>
+        <w:ind w:left="1440" w:hanging="360"/>
+      </w:pPr>
+    </w:lvl>
+    <w:lvl w:ilvl="2" w:tplc="0409001B" w:tentative="1">
+      <w:start w:val="1"/>
+      <w:numFmt w:val="lowerRoman"/>
+      <w:lvlText w:val="%3."/>
+      <w:lvlJc w:val="right"/>
+      <w:pPr>
+        <w:ind w:left="2160" w:hanging="180"/>
+      </w:pPr>
+    </w:lvl>
+    <w:lvl w:ilvl="3" w:tplc="0409000F" w:tentative="1">
+      <w:start w:val="1"/>
+      <w:numFmt w:val="decimal"/>
+      <w:lvlText w:val="%4."/>
+      <w:lvlJc w:val="left"/>
+      <w:pPr>
+        <w:ind w:left="2880" w:hanging="360"/>
+      </w:pPr>
+    </w:lvl>
+    <w:lvl w:ilvl="4" w:tplc="04090019" w:tentative="1">
+      <w:start w:val="1"/>
+      <w:numFmt w:val="lowerLetter"/>
+      <w:lvlText w:val="%5."/>
+      <w:lvlJc w:val="left"/>
+      <w:pPr>
+        <w:ind w:left="3600" w:hanging="360"/>
+      </w:pPr>
+    </w:lvl>
+    <w:lvl w:ilvl="5" w:tplc="0409001B" w:tentative="1">
+      <w:start w:val="1"/>
+      <w:numFmt w:val="lowerRoman"/>
+      <w:lvlText w:val="%6."/>
+      <w:lvlJc w:val="right"/>
+      <w:pPr>
+        <w:ind w:left="4320" w:hanging="180"/>
+      </w:pPr>
+    </w:lvl>
+    <w:lvl w:ilvl="6" w:tplc="0409000F" w:tentative="1">
+      <w:start w:val="1"/>
+      <w:numFmt w:val="decimal"/>
+      <w:lvlText w:val="%7."/>
+      <w:lvlJc w:val="left"/>
+      <w:pPr>
+        <w:ind w:left="5040" w:hanging="360"/>
+      </w:pPr>
+    </w:lvl>
+    <w:lvl w:ilvl="7" w:tplc="04090019" w:tentative="1">
+      <w:start w:val="1"/>
+      <w:numFmt w:val="lowerLetter"/>
+      <w:lvlText w:val="%8."/>
+      <w:lvlJc w:val="left"/>
+      <w:pPr>
+        <w:ind w:left="5760" w:hanging="360"/>
+      </w:pPr>
+    </w:lvl>
+    <w:lvl w:ilvl="8" w:tplc="0409001B" w:tentative="1">
+      <w:start w:val="1"/>
+      <w:numFmt w:val="lowerRoman"/>
+      <w:lvlText w:val="%9."/>
+      <w:lvlJc w:val="right"/>
+      <w:pPr>
+        <w:ind w:left="6480" w:hanging="180"/>
+      </w:pPr>
+    </w:lvl>
+  </w:abstractNum>
+  <w:abstractNum w:abstractNumId="3" w15:restartNumberingAfterBreak="0">
+    <w:nsid w:val="0F2370E6"/>
+    <w:multiLevelType w:val="hybridMultilevel"/>
+    <w:tmpl w:val="3968D884"/>
+    <w:lvl w:ilvl="0" w:tplc="65F27E92">
+      <w:start w:val="1"/>
+      <w:numFmt w:val="decimal"/>
+      <w:lvlText w:val="%1."/>
+      <w:lvlJc w:val="left"/>
+      <w:pPr>
+        <w:ind w:left="720" w:hanging="360"/>
+      </w:pPr>
+      <w:rPr>
+        <w:rFonts w:hint="default"/>
+        <w:b/>
+      </w:rPr>
+    </w:lvl>
+    <w:lvl w:ilvl="1" w:tplc="04090019" w:tentative="1">
+      <w:start w:val="1"/>
+      <w:numFmt w:val="lowerLetter"/>
+      <w:lvlText w:val="%2."/>
+      <w:lvlJc w:val="left"/>
+      <w:pPr>
+        <w:ind w:left="1440" w:hanging="360"/>
+      </w:pPr>
+    </w:lvl>
+    <w:lvl w:ilvl="2" w:tplc="0409001B" w:tentative="1">
+      <w:start w:val="1"/>
+      <w:numFmt w:val="lowerRoman"/>
+      <w:lvlText w:val="%3."/>
+      <w:lvlJc w:val="right"/>
+      <w:pPr>
+        <w:ind w:left="2160" w:hanging="180"/>
+      </w:pPr>
+    </w:lvl>
+    <w:lvl w:ilvl="3" w:tplc="0409000F" w:tentative="1">
+      <w:start w:val="1"/>
+      <w:numFmt w:val="decimal"/>
+      <w:lvlText w:val="%4."/>
+      <w:lvlJc w:val="left"/>
+      <w:pPr>
+        <w:ind w:left="2880" w:hanging="360"/>
+      </w:pPr>
+    </w:lvl>
+    <w:lvl w:ilvl="4" w:tplc="04090019" w:tentative="1">
+      <w:start w:val="1"/>
+      <w:numFmt w:val="lowerLetter"/>
+      <w:lvlText w:val="%5."/>
+      <w:lvlJc w:val="left"/>
+      <w:pPr>
+        <w:ind w:left="3600" w:hanging="360"/>
+      </w:pPr>
+    </w:lvl>
+    <w:lvl w:ilvl="5" w:tplc="0409001B" w:tentative="1">
+      <w:start w:val="1"/>
+      <w:numFmt w:val="lowerRoman"/>
+      <w:lvlText w:val="%6."/>
+      <w:lvlJc w:val="right"/>
+      <w:pPr>
+        <w:ind w:left="4320" w:hanging="180"/>
+      </w:pPr>
+    </w:lvl>
+    <w:lvl w:ilvl="6" w:tplc="0409000F" w:tentative="1">
+      <w:start w:val="1"/>
+      <w:numFmt w:val="decimal"/>
+      <w:lvlText w:val="%7."/>
+      <w:lvlJc w:val="left"/>
+      <w:pPr>
+        <w:ind w:left="5040" w:hanging="360"/>
+      </w:pPr>
+    </w:lvl>
+    <w:lvl w:ilvl="7" w:tplc="04090019" w:tentative="1">
+      <w:start w:val="1"/>
+      <w:numFmt w:val="lowerLetter"/>
+      <w:lvlText w:val="%8."/>
+      <w:lvlJc w:val="left"/>
+      <w:pPr>
+        <w:ind w:left="5760" w:hanging="360"/>
+      </w:pPr>
+    </w:lvl>
+    <w:lvl w:ilvl="8" w:tplc="0409001B" w:tentative="1">
+      <w:start w:val="1"/>
+      <w:numFmt w:val="lowerRoman"/>
+      <w:lvlText w:val="%9."/>
+      <w:lvlJc w:val="right"/>
+      <w:pPr>
+        <w:ind w:left="6480" w:hanging="180"/>
+      </w:pPr>
+    </w:lvl>
+  </w:abstractNum>
+  <w:abstractNum w:abstractNumId="4" w15:restartNumberingAfterBreak="0">
+    <w:nsid w:val="1896654A"/>
+    <w:multiLevelType w:val="hybridMultilevel"/>
+    <w:tmpl w:val="25603AFC"/>
+    <w:lvl w:ilvl="0" w:tplc="0409000B">
+      <w:start w:val="1"/>
+      <w:numFmt w:val="bullet"/>
+      <w:lvlText w:val=""/>
+      <w:lvlJc w:val="left"/>
+      <w:pPr>
+        <w:ind w:left="1440" w:hanging="360"/>
+      </w:pPr>
+      <w:rPr>
+        <w:rFonts w:ascii="Wingdings" w:hAnsi="Wingdings" w:hint="default"/>
+      </w:rPr>
+    </w:lvl>
+    <w:lvl w:ilvl="1" w:tplc="04090003" w:tentative="1">
+      <w:start w:val="1"/>
+      <w:numFmt w:val="bullet"/>
+      <w:lvlText w:val="o"/>
+      <w:lvlJc w:val="left"/>
+      <w:pPr>
+        <w:ind w:left="2160" w:hanging="360"/>
+      </w:pPr>
+      <w:rPr>
+        <w:rFonts w:ascii="Courier New" w:hAnsi="Courier New" w:cs="Courier New" w:hint="default"/>
+      </w:rPr>
+    </w:lvl>
+    <w:lvl w:ilvl="2" w:tplc="04090005" w:tentative="1">
+      <w:start w:val="1"/>
+      <w:numFmt w:val="bullet"/>
+      <w:lvlText w:val=""/>
+      <w:lvlJc w:val="left"/>
+      <w:pPr>
+        <w:ind w:left="2880" w:hanging="360"/>
+      </w:pPr>
+      <w:rPr>
+        <w:rFonts w:ascii="Wingdings" w:hAnsi="Wingdings" w:hint="default"/>
+      </w:rPr>
+    </w:lvl>
+    <w:lvl w:ilvl="3" w:tplc="04090001" w:tentative="1">
+      <w:start w:val="1"/>
+      <w:numFmt w:val="bullet"/>
+      <w:lvlText w:val=""/>
+      <w:lvlJc w:val="left"/>
+      <w:pPr>
+        <w:ind w:left="3600" w:hanging="360"/>
+      </w:pPr>
+      <w:rPr>
+        <w:rFonts w:ascii="Symbol" w:hAnsi="Symbol" w:hint="default"/>
+      </w:rPr>
+    </w:lvl>
+    <w:lvl w:ilvl="4" w:tplc="04090003" w:tentative="1">
+      <w:start w:val="1"/>
+      <w:numFmt w:val="bullet"/>
+      <w:lvlText w:val="o"/>
+      <w:lvlJc w:val="left"/>
+      <w:pPr>
+        <w:ind w:left="4320" w:hanging="360"/>
+      </w:pPr>
+      <w:rPr>
+        <w:rFonts w:ascii="Courier New" w:hAnsi="Courier New" w:cs="Courier New" w:hint="default"/>
+      </w:rPr>
+    </w:lvl>
+    <w:lvl w:ilvl="5" w:tplc="04090005" w:tentative="1">
+      <w:start w:val="1"/>
+      <w:numFmt w:val="bullet"/>
+      <w:lvlText w:val=""/>
+      <w:lvlJc w:val="left"/>
+      <w:pPr>
+        <w:ind w:left="5040" w:hanging="360"/>
+      </w:pPr>
+      <w:rPr>
+        <w:rFonts w:ascii="Wingdings" w:hAnsi="Wingdings" w:hint="default"/>
+      </w:rPr>
+    </w:lvl>
+    <w:lvl w:ilvl="6" w:tplc="04090001" w:tentative="1">
+      <w:start w:val="1"/>
+      <w:numFmt w:val="bullet"/>
+      <w:lvlText w:val=""/>
+      <w:lvlJc w:val="left"/>
+      <w:pPr>
+        <w:ind w:left="5760" w:hanging="360"/>
+      </w:pPr>
+      <w:rPr>
+        <w:rFonts w:ascii="Symbol" w:hAnsi="Symbol" w:hint="default"/>
+      </w:rPr>
+    </w:lvl>
+    <w:lvl w:ilvl="7" w:tplc="04090003" w:tentative="1">
+      <w:start w:val="1"/>
+      <w:numFmt w:val="bullet"/>
+      <w:lvlText w:val="o"/>
+      <w:lvlJc w:val="left"/>
+      <w:pPr>
+        <w:ind w:left="6480" w:hanging="360"/>
+      </w:pPr>
+      <w:rPr>
+        <w:rFonts w:ascii="Courier New" w:hAnsi="Courier New" w:cs="Courier New" w:hint="default"/>
+      </w:rPr>
+    </w:lvl>
+    <w:lvl w:ilvl="8" w:tplc="04090005" w:tentative="1">
+      <w:start w:val="1"/>
+      <w:numFmt w:val="bullet"/>
+      <w:lvlText w:val=""/>
+      <w:lvlJc w:val="left"/>
+      <w:pPr>
+        <w:ind w:left="7200" w:hanging="360"/>
+      </w:pPr>
+      <w:rPr>
+        <w:rFonts w:ascii="Wingdings" w:hAnsi="Wingdings" w:hint="default"/>
+      </w:rPr>
+    </w:lvl>
+  </w:abstractNum>
+  <w:abstractNum w:abstractNumId="5" w15:restartNumberingAfterBreak="0">
     <w:nsid w:val="1BEB4242"/>
     <w:multiLevelType w:val="hybridMultilevel"/>
     <w:tmpl w:val="266C6A6E"/>
@@ -1522,7 +3026,7 @@
       </w:rPr>
     </w:lvl>
   </w:abstractNum>
-  <w:abstractNum w:abstractNumId="3">
+  <w:abstractNum w:abstractNumId="6" w15:restartNumberingAfterBreak="0">
     <w:nsid w:val="1CE77B04"/>
     <w:multiLevelType w:val="hybridMultilevel"/>
     <w:tmpl w:val="44E2E604"/>
@@ -1635,7 +3139,7 @@
       </w:rPr>
     </w:lvl>
   </w:abstractNum>
-  <w:abstractNum w:abstractNumId="4">
+  <w:abstractNum w:abstractNumId="7" w15:restartNumberingAfterBreak="0">
     <w:nsid w:val="1F1A5FE7"/>
     <w:multiLevelType w:val="hybridMultilevel"/>
     <w:tmpl w:val="3968D884"/>
@@ -1725,10 +3229,10 @@
       </w:pPr>
     </w:lvl>
   </w:abstractNum>
-  <w:abstractNum w:abstractNumId="5">
+  <w:abstractNum w:abstractNumId="8" w15:restartNumberingAfterBreak="0">
     <w:nsid w:val="2B3674C6"/>
     <w:multiLevelType w:val="hybridMultilevel"/>
-    <w:tmpl w:val="68DEAC50"/>
+    <w:tmpl w:val="25EEA62C"/>
     <w:lvl w:ilvl="0" w:tplc="0409000B">
       <w:start w:val="1"/>
       <w:numFmt w:val="bullet"/>
@@ -1838,7 +3342,7 @@
       </w:rPr>
     </w:lvl>
   </w:abstractNum>
-  <w:abstractNum w:abstractNumId="6">
+  <w:abstractNum w:abstractNumId="9" w15:restartNumberingAfterBreak="0">
     <w:nsid w:val="523D306D"/>
     <w:multiLevelType w:val="hybridMultilevel"/>
     <w:tmpl w:val="E7425AC2"/>
@@ -1925,31 +3429,40 @@
     </w:lvl>
   </w:abstractNum>
   <w:num w:numId="1">
-    <w:abstractNumId w:val="5"/>
+    <w:abstractNumId w:val="8"/>
   </w:num>
   <w:num w:numId="2">
-    <w:abstractNumId w:val="2"/>
+    <w:abstractNumId w:val="5"/>
   </w:num>
   <w:num w:numId="3">
     <w:abstractNumId w:val="1"/>
   </w:num>
   <w:num w:numId="4">
-    <w:abstractNumId w:val="6"/>
+    <w:abstractNumId w:val="9"/>
   </w:num>
   <w:num w:numId="5">
-    <w:abstractNumId w:val="3"/>
+    <w:abstractNumId w:val="6"/>
   </w:num>
   <w:num w:numId="6">
     <w:abstractNumId w:val="0"/>
   </w:num>
   <w:num w:numId="7">
+    <w:abstractNumId w:val="7"/>
+  </w:num>
+  <w:num w:numId="8">
+    <w:abstractNumId w:val="2"/>
+  </w:num>
+  <w:num w:numId="9">
+    <w:abstractNumId w:val="3"/>
+  </w:num>
+  <w:num w:numId="10">
     <w:abstractNumId w:val="4"/>
   </w:num>
 </w:numbering>
 </file>
 
 <file path=word/styles.xml><?xml version="1.0" encoding="utf-8"?>
-<w:styles xmlns:r="http://schemas.openxmlformats.org/officeDocument/2006/relationships" xmlns:w="http://schemas.openxmlformats.org/wordprocessingml/2006/main">
+<w:styles xmlns:mc="http://schemas.openxmlformats.org/markup-compatibility/2006" xmlns:r="http://schemas.openxmlformats.org/officeDocument/2006/relationships" xmlns:w="http://schemas.openxmlformats.org/wordprocessingml/2006/main" xmlns:w14="http://schemas.microsoft.com/office/word/2010/wordml" xmlns:w15="http://schemas.microsoft.com/office/word/2012/wordml" mc:Ignorable="w14 w15">
   <w:docDefaults>
     <w:rPrDefault>
       <w:rPr>
@@ -1965,144 +3478,378 @@
       </w:pPr>
     </w:pPrDefault>
   </w:docDefaults>
-  <w:latentStyles w:defLockedState="0" w:defUIPriority="99" w:defSemiHidden="1" w:defUnhideWhenUsed="1" w:defQFormat="0" w:count="267">
-    <w:lsdException w:name="Normal" w:semiHidden="0" w:uiPriority="0" w:unhideWhenUsed="0" w:qFormat="1"/>
-    <w:lsdException w:name="heading 1" w:semiHidden="0" w:uiPriority="9" w:unhideWhenUsed="0" w:qFormat="1"/>
-    <w:lsdException w:name="heading 2" w:uiPriority="9" w:qFormat="1"/>
-    <w:lsdException w:name="heading 3" w:uiPriority="9" w:qFormat="1"/>
-    <w:lsdException w:name="heading 4" w:uiPriority="9" w:qFormat="1"/>
-    <w:lsdException w:name="heading 5" w:uiPriority="9" w:qFormat="1"/>
-    <w:lsdException w:name="heading 6" w:uiPriority="9" w:qFormat="1"/>
-    <w:lsdException w:name="heading 7" w:uiPriority="9" w:qFormat="1"/>
-    <w:lsdException w:name="heading 8" w:uiPriority="9" w:qFormat="1"/>
-    <w:lsdException w:name="heading 9" w:uiPriority="9" w:qFormat="1"/>
-    <w:lsdException w:name="toc 1" w:uiPriority="39"/>
-    <w:lsdException w:name="toc 2" w:uiPriority="39"/>
-    <w:lsdException w:name="toc 3" w:uiPriority="39"/>
-    <w:lsdException w:name="toc 4" w:uiPriority="39"/>
-    <w:lsdException w:name="toc 5" w:uiPriority="39"/>
-    <w:lsdException w:name="toc 6" w:uiPriority="39"/>
-    <w:lsdException w:name="toc 7" w:uiPriority="39"/>
-    <w:lsdException w:name="toc 8" w:uiPriority="39"/>
-    <w:lsdException w:name="toc 9" w:uiPriority="39"/>
-    <w:lsdException w:name="caption" w:uiPriority="35" w:qFormat="1"/>
-    <w:lsdException w:name="Title" w:semiHidden="0" w:uiPriority="10" w:unhideWhenUsed="0" w:qFormat="1"/>
-    <w:lsdException w:name="Default Paragraph Font" w:uiPriority="1"/>
-    <w:lsdException w:name="Subtitle" w:semiHidden="0" w:uiPriority="11" w:unhideWhenUsed="0" w:qFormat="1"/>
-    <w:lsdException w:name="Strong" w:semiHidden="0" w:uiPriority="22" w:unhideWhenUsed="0" w:qFormat="1"/>
-    <w:lsdException w:name="Emphasis" w:semiHidden="0" w:uiPriority="20" w:unhideWhenUsed="0" w:qFormat="1"/>
-    <w:lsdException w:name="Table Grid" w:semiHidden="0" w:uiPriority="59" w:unhideWhenUsed="0"/>
-    <w:lsdException w:name="Placeholder Text" w:unhideWhenUsed="0"/>
-    <w:lsdException w:name="No Spacing" w:semiHidden="0" w:uiPriority="1" w:unhideWhenUsed="0" w:qFormat="1"/>
-    <w:lsdException w:name="Light Shading" w:semiHidden="0" w:uiPriority="60" w:unhideWhenUsed="0"/>
-    <w:lsdException w:name="Light List" w:semiHidden="0" w:uiPriority="61" w:unhideWhenUsed="0"/>
-    <w:lsdException w:name="Light Grid" w:semiHidden="0" w:uiPriority="62" w:unhideWhenUsed="0"/>
-    <w:lsdException w:name="Medium Shading 1" w:semiHidden="0" w:uiPriority="63" w:unhideWhenUsed="0"/>
-    <w:lsdException w:name="Medium Shading 2" w:semiHidden="0" w:uiPriority="64" w:unhideWhenUsed="0"/>
-    <w:lsdException w:name="Medium List 1" w:semiHidden="0" w:uiPriority="65" w:unhideWhenUsed="0"/>
-    <w:lsdException w:name="Medium List 2" w:semiHidden="0" w:uiPriority="66" w:unhideWhenUsed="0"/>
-    <w:lsdException w:name="Medium Grid 1" w:semiHidden="0" w:uiPriority="67" w:unhideWhenUsed="0"/>
-    <w:lsdException w:name="Medium Grid 2" w:semiHidden="0" w:uiPriority="68" w:unhideWhenUsed="0"/>
-    <w:lsdException w:name="Medium Grid 3" w:semiHidden="0" w:uiPriority="69" w:unhideWhenUsed="0"/>
-    <w:lsdException w:name="Dark List" w:semiHidden="0" w:uiPriority="70" w:unhideWhenUsed="0"/>
-    <w:lsdException w:name="Colorful Shading" w:semiHidden="0" w:uiPriority="71" w:unhideWhenUsed="0"/>
-    <w:lsdException w:name="Colorful List" w:semiHidden="0" w:uiPriority="72" w:unhideWhenUsed="0"/>
-    <w:lsdException w:name="Colorful Grid" w:semiHidden="0" w:uiPriority="73" w:unhideWhenUsed="0"/>
-    <w:lsdException w:name="Light Shading Accent 1" w:semiHidden="0" w:uiPriority="60" w:unhideWhenUsed="0"/>
-    <w:lsdException w:name="Light List Accent 1" w:semiHidden="0" w:uiPriority="61" w:unhideWhenUsed="0"/>
-    <w:lsdException w:name="Light Grid Accent 1" w:semiHidden="0" w:uiPriority="62" w:unhideWhenUsed="0"/>
-    <w:lsdException w:name="Medium Shading 1 Accent 1" w:semiHidden="0" w:uiPriority="63" w:unhideWhenUsed="0"/>
-    <w:lsdException w:name="Medium Shading 2 Accent 1" w:semiHidden="0" w:uiPriority="64" w:unhideWhenUsed="0"/>
-    <w:lsdException w:name="Medium List 1 Accent 1" w:semiHidden="0" w:uiPriority="65" w:unhideWhenUsed="0"/>
-    <w:lsdException w:name="Revision" w:unhideWhenUsed="0"/>
-    <w:lsdException w:name="List Paragraph" w:semiHidden="0" w:uiPriority="34" w:unhideWhenUsed="0" w:qFormat="1"/>
-    <w:lsdException w:name="Quote" w:semiHidden="0" w:uiPriority="29" w:unhideWhenUsed="0" w:qFormat="1"/>
-    <w:lsdException w:name="Intense Quote" w:semiHidden="0" w:uiPriority="30" w:unhideWhenUsed="0" w:qFormat="1"/>
-    <w:lsdException w:name="Medium List 2 Accent 1" w:semiHidden="0" w:uiPriority="66" w:unhideWhenUsed="0"/>
-    <w:lsdException w:name="Medium Grid 1 Accent 1" w:semiHidden="0" w:uiPriority="67" w:unhideWhenUsed="0"/>
-    <w:lsdException w:name="Medium Grid 2 Accent 1" w:semiHidden="0" w:uiPriority="68" w:unhideWhenUsed="0"/>
-    <w:lsdException w:name="Medium Grid 3 Accent 1" w:semiHidden="0" w:uiPriority="69" w:unhideWhenUsed="0"/>
-    <w:lsdException w:name="Dark List Accent 1" w:semiHidden="0" w:uiPriority="70" w:unhideWhenUsed="0"/>
-    <w:lsdException w:name="Colorful Shading Accent 1" w:semiHidden="0" w:uiPriority="71" w:unhideWhenUsed="0"/>
-    <w:lsdException w:name="Colorful List Accent 1" w:semiHidden="0" w:uiPriority="72" w:unhideWhenUsed="0"/>
-    <w:lsdException w:name="Colorful Grid Accent 1" w:semiHidden="0" w:uiPriority="73" w:unhideWhenUsed="0"/>
-    <w:lsdException w:name="Light Shading Accent 2" w:semiHidden="0" w:uiPriority="60" w:unhideWhenUsed="0"/>
-    <w:lsdException w:name="Light List Accent 2" w:semiHidden="0" w:uiPriority="61" w:unhideWhenUsed="0"/>
-    <w:lsdException w:name="Light Grid Accent 2" w:semiHidden="0" w:uiPriority="62" w:unhideWhenUsed="0"/>
-    <w:lsdException w:name="Medium Shading 1 Accent 2" w:semiHidden="0" w:uiPriority="63" w:unhideWhenUsed="0"/>
-    <w:lsdException w:name="Medium Shading 2 Accent 2" w:semiHidden="0" w:uiPriority="64" w:unhideWhenUsed="0"/>
-    <w:lsdException w:name="Medium List 1 Accent 2" w:semiHidden="0" w:uiPriority="65" w:unhideWhenUsed="0"/>
-    <w:lsdException w:name="Medium List 2 Accent 2" w:semiHidden="0" w:uiPriority="66" w:unhideWhenUsed="0"/>
-    <w:lsdException w:name="Medium Grid 1 Accent 2" w:semiHidden="0" w:uiPriority="67" w:unhideWhenUsed="0"/>
-    <w:lsdException w:name="Medium Grid 2 Accent 2" w:semiHidden="0" w:uiPriority="68" w:unhideWhenUsed="0"/>
-    <w:lsdException w:name="Medium Grid 3 Accent 2" w:semiHidden="0" w:uiPriority="69" w:unhideWhenUsed="0"/>
-    <w:lsdException w:name="Dark List Accent 2" w:semiHidden="0" w:uiPriority="70" w:unhideWhenUsed="0"/>
-    <w:lsdException w:name="Colorful Shading Accent 2" w:semiHidden="0" w:uiPriority="71" w:unhideWhenUsed="0"/>
-    <w:lsdException w:name="Colorful List Accent 2" w:semiHidden="0" w:uiPriority="72" w:unhideWhenUsed="0"/>
-    <w:lsdException w:name="Colorful Grid Accent 2" w:semiHidden="0" w:uiPriority="73" w:unhideWhenUsed="0"/>
-    <w:lsdException w:name="Light Shading Accent 3" w:semiHidden="0" w:uiPriority="60" w:unhideWhenUsed="0"/>
-    <w:lsdException w:name="Light List Accent 3" w:semiHidden="0" w:uiPriority="61" w:unhideWhenUsed="0"/>
-    <w:lsdException w:name="Light Grid Accent 3" w:semiHidden="0" w:uiPriority="62" w:unhideWhenUsed="0"/>
-    <w:lsdException w:name="Medium Shading 1 Accent 3" w:semiHidden="0" w:uiPriority="63" w:unhideWhenUsed="0"/>
-    <w:lsdException w:name="Medium Shading 2 Accent 3" w:semiHidden="0" w:uiPriority="64" w:unhideWhenUsed="0"/>
-    <w:lsdException w:name="Medium List 1 Accent 3" w:semiHidden="0" w:uiPriority="65" w:unhideWhenUsed="0"/>
-    <w:lsdException w:name="Medium List 2 Accent 3" w:semiHidden="0" w:uiPriority="66" w:unhideWhenUsed="0"/>
-    <w:lsdException w:name="Medium Grid 1 Accent 3" w:semiHidden="0" w:uiPriority="67" w:unhideWhenUsed="0"/>
-    <w:lsdException w:name="Medium Grid 2 Accent 3" w:semiHidden="0" w:uiPriority="68" w:unhideWhenUsed="0"/>
-    <w:lsdException w:name="Medium Grid 3 Accent 3" w:semiHidden="0" w:uiPriority="69" w:unhideWhenUsed="0"/>
-    <w:lsdException w:name="Dark List Accent 3" w:semiHidden="0" w:uiPriority="70" w:unhideWhenUsed="0"/>
-    <w:lsdException w:name="Colorful Shading Accent 3" w:semiHidden="0" w:uiPriority="71" w:unhideWhenUsed="0"/>
-    <w:lsdException w:name="Colorful List Accent 3" w:semiHidden="0" w:uiPriority="72" w:unhideWhenUsed="0"/>
-    <w:lsdException w:name="Colorful Grid Accent 3" w:semiHidden="0" w:uiPriority="73" w:unhideWhenUsed="0"/>
-    <w:lsdException w:name="Light Shading Accent 4" w:semiHidden="0" w:uiPriority="60" w:unhideWhenUsed="0"/>
-    <w:lsdException w:name="Light List Accent 4" w:semiHidden="0" w:uiPriority="61" w:unhideWhenUsed="0"/>
-    <w:lsdException w:name="Light Grid Accent 4" w:semiHidden="0" w:uiPriority="62" w:unhideWhenUsed="0"/>
-    <w:lsdException w:name="Medium Shading 1 Accent 4" w:semiHidden="0" w:uiPriority="63" w:unhideWhenUsed="0"/>
-    <w:lsdException w:name="Medium Shading 2 Accent 4" w:semiHidden="0" w:uiPriority="64" w:unhideWhenUsed="0"/>
-    <w:lsdException w:name="Medium List 1 Accent 4" w:semiHidden="0" w:uiPriority="65" w:unhideWhenUsed="0"/>
-    <w:lsdException w:name="Medium List 2 Accent 4" w:semiHidden="0" w:uiPriority="66" w:unhideWhenUsed="0"/>
-    <w:lsdException w:name="Medium Grid 1 Accent 4" w:semiHidden="0" w:uiPriority="67" w:unhideWhenUsed="0"/>
-    <w:lsdException w:name="Medium Grid 2 Accent 4" w:semiHidden="0" w:uiPriority="68" w:unhideWhenUsed="0"/>
-    <w:lsdException w:name="Medium Grid 3 Accent 4" w:semiHidden="0" w:uiPriority="69" w:unhideWhenUsed="0"/>
-    <w:lsdException w:name="Dark List Accent 4" w:semiHidden="0" w:uiPriority="70" w:unhideWhenUsed="0"/>
-    <w:lsdException w:name="Colorful Shading Accent 4" w:semiHidden="0" w:uiPriority="71" w:unhideWhenUsed="0"/>
-    <w:lsdException w:name="Colorful List Accent 4" w:semiHidden="0" w:uiPriority="72" w:unhideWhenUsed="0"/>
-    <w:lsdException w:name="Colorful Grid Accent 4" w:semiHidden="0" w:uiPriority="73" w:unhideWhenUsed="0"/>
-    <w:lsdException w:name="Light Shading Accent 5" w:semiHidden="0" w:uiPriority="60" w:unhideWhenUsed="0"/>
-    <w:lsdException w:name="Light List Accent 5" w:semiHidden="0" w:uiPriority="61" w:unhideWhenUsed="0"/>
-    <w:lsdException w:name="Light Grid Accent 5" w:semiHidden="0" w:uiPriority="62" w:unhideWhenUsed="0"/>
-    <w:lsdException w:name="Medium Shading 1 Accent 5" w:semiHidden="0" w:uiPriority="63" w:unhideWhenUsed="0"/>
-    <w:lsdException w:name="Medium Shading 2 Accent 5" w:semiHidden="0" w:uiPriority="64" w:unhideWhenUsed="0"/>
-    <w:lsdException w:name="Medium List 1 Accent 5" w:semiHidden="0" w:uiPriority="65" w:unhideWhenUsed="0"/>
-    <w:lsdException w:name="Medium List 2 Accent 5" w:semiHidden="0" w:uiPriority="66" w:unhideWhenUsed="0"/>
-    <w:lsdException w:name="Medium Grid 1 Accent 5" w:semiHidden="0" w:uiPriority="67" w:unhideWhenUsed="0"/>
-    <w:lsdException w:name="Medium Grid 2 Accent 5" w:semiHidden="0" w:uiPriority="68" w:unhideWhenUsed="0"/>
-    <w:lsdException w:name="Medium Grid 3 Accent 5" w:semiHidden="0" w:uiPriority="69" w:unhideWhenUsed="0"/>
-    <w:lsdException w:name="Dark List Accent 5" w:semiHidden="0" w:uiPriority="70" w:unhideWhenUsed="0"/>
-    <w:lsdException w:name="Colorful Shading Accent 5" w:semiHidden="0" w:uiPriority="71" w:unhideWhenUsed="0"/>
-    <w:lsdException w:name="Colorful List Accent 5" w:semiHidden="0" w:uiPriority="72" w:unhideWhenUsed="0"/>
-    <w:lsdException w:name="Colorful Grid Accent 5" w:semiHidden="0" w:uiPriority="73" w:unhideWhenUsed="0"/>
-    <w:lsdException w:name="Light Shading Accent 6" w:semiHidden="0" w:uiPriority="60" w:unhideWhenUsed="0"/>
-    <w:lsdException w:name="Light List Accent 6" w:semiHidden="0" w:uiPriority="61" w:unhideWhenUsed="0"/>
-    <w:lsdException w:name="Light Grid Accent 6" w:semiHidden="0" w:uiPriority="62" w:unhideWhenUsed="0"/>
-    <w:lsdException w:name="Medium Shading 1 Accent 6" w:semiHidden="0" w:uiPriority="63" w:unhideWhenUsed="0"/>
-    <w:lsdException w:name="Medium Shading 2 Accent 6" w:semiHidden="0" w:uiPriority="64" w:unhideWhenUsed="0"/>
-    <w:lsdException w:name="Medium List 1 Accent 6" w:semiHidden="0" w:uiPriority="65" w:unhideWhenUsed="0"/>
-    <w:lsdException w:name="Medium List 2 Accent 6" w:semiHidden="0" w:uiPriority="66" w:unhideWhenUsed="0"/>
-    <w:lsdException w:name="Medium Grid 1 Accent 6" w:semiHidden="0" w:uiPriority="67" w:unhideWhenUsed="0"/>
-    <w:lsdException w:name="Medium Grid 2 Accent 6" w:semiHidden="0" w:uiPriority="68" w:unhideWhenUsed="0"/>
-    <w:lsdException w:name="Medium Grid 3 Accent 6" w:semiHidden="0" w:uiPriority="69" w:unhideWhenUsed="0"/>
-    <w:lsdException w:name="Dark List Accent 6" w:semiHidden="0" w:uiPriority="70" w:unhideWhenUsed="0"/>
-    <w:lsdException w:name="Colorful Shading Accent 6" w:semiHidden="0" w:uiPriority="71" w:unhideWhenUsed="0"/>
-    <w:lsdException w:name="Colorful List Accent 6" w:semiHidden="0" w:uiPriority="72" w:unhideWhenUsed="0"/>
-    <w:lsdException w:name="Colorful Grid Accent 6" w:semiHidden="0" w:uiPriority="73" w:unhideWhenUsed="0"/>
-    <w:lsdException w:name="Subtle Emphasis" w:semiHidden="0" w:uiPriority="19" w:unhideWhenUsed="0" w:qFormat="1"/>
-    <w:lsdException w:name="Intense Emphasis" w:semiHidden="0" w:uiPriority="21" w:unhideWhenUsed="0" w:qFormat="1"/>
-    <w:lsdException w:name="Subtle Reference" w:semiHidden="0" w:uiPriority="31" w:unhideWhenUsed="0" w:qFormat="1"/>
-    <w:lsdException w:name="Intense Reference" w:semiHidden="0" w:uiPriority="32" w:unhideWhenUsed="0" w:qFormat="1"/>
-    <w:lsdException w:name="Book Title" w:semiHidden="0" w:uiPriority="33" w:unhideWhenUsed="0" w:qFormat="1"/>
-    <w:lsdException w:name="Bibliography" w:uiPriority="37"/>
-    <w:lsdException w:name="TOC Heading" w:uiPriority="39" w:qFormat="1"/>
+  <w:latentStyles w:defLockedState="0" w:defUIPriority="99" w:defSemiHidden="0" w:defUnhideWhenUsed="0" w:defQFormat="0" w:count="371">
+    <w:lsdException w:name="Normal" w:uiPriority="0" w:qFormat="1"/>
+    <w:lsdException w:name="heading 1" w:uiPriority="9" w:qFormat="1"/>
+    <w:lsdException w:name="heading 2" w:semiHidden="1" w:uiPriority="9" w:unhideWhenUsed="1" w:qFormat="1"/>
+    <w:lsdException w:name="heading 3" w:semiHidden="1" w:uiPriority="9" w:unhideWhenUsed="1" w:qFormat="1"/>
+    <w:lsdException w:name="heading 4" w:semiHidden="1" w:uiPriority="9" w:unhideWhenUsed="1" w:qFormat="1"/>
+    <w:lsdException w:name="heading 5" w:semiHidden="1" w:uiPriority="9" w:unhideWhenUsed="1" w:qFormat="1"/>
+    <w:lsdException w:name="heading 6" w:semiHidden="1" w:uiPriority="9" w:unhideWhenUsed="1" w:qFormat="1"/>
+    <w:lsdException w:name="heading 7" w:semiHidden="1" w:uiPriority="9" w:unhideWhenUsed="1" w:qFormat="1"/>
+    <w:lsdException w:name="heading 8" w:semiHidden="1" w:uiPriority="9" w:unhideWhenUsed="1" w:qFormat="1"/>
+    <w:lsdException w:name="heading 9" w:semiHidden="1" w:uiPriority="9" w:unhideWhenUsed="1" w:qFormat="1"/>
+    <w:lsdException w:name="index 1" w:semiHidden="1" w:unhideWhenUsed="1"/>
+    <w:lsdException w:name="index 2" w:semiHidden="1" w:unhideWhenUsed="1"/>
+    <w:lsdException w:name="index 3" w:semiHidden="1" w:unhideWhenUsed="1"/>
+    <w:lsdException w:name="index 4" w:semiHidden="1" w:unhideWhenUsed="1"/>
+    <w:lsdException w:name="index 5" w:semiHidden="1" w:unhideWhenUsed="1"/>
+    <w:lsdException w:name="index 6" w:semiHidden="1" w:unhideWhenUsed="1"/>
+    <w:lsdException w:name="index 7" w:semiHidden="1" w:unhideWhenUsed="1"/>
+    <w:lsdException w:name="index 8" w:semiHidden="1" w:unhideWhenUsed="1"/>
+    <w:lsdException w:name="index 9" w:semiHidden="1" w:unhideWhenUsed="1"/>
+    <w:lsdException w:name="toc 1" w:semiHidden="1" w:uiPriority="39" w:unhideWhenUsed="1"/>
+    <w:lsdException w:name="toc 2" w:semiHidden="1" w:uiPriority="39" w:unhideWhenUsed="1"/>
+    <w:lsdException w:name="toc 3" w:semiHidden="1" w:uiPriority="39" w:unhideWhenUsed="1"/>
+    <w:lsdException w:name="toc 4" w:semiHidden="1" w:uiPriority="39" w:unhideWhenUsed="1"/>
+    <w:lsdException w:name="toc 5" w:semiHidden="1" w:uiPriority="39" w:unhideWhenUsed="1"/>
+    <w:lsdException w:name="toc 6" w:semiHidden="1" w:uiPriority="39" w:unhideWhenUsed="1"/>
+    <w:lsdException w:name="toc 7" w:semiHidden="1" w:uiPriority="39" w:unhideWhenUsed="1"/>
+    <w:lsdException w:name="toc 8" w:semiHidden="1" w:uiPriority="39" w:unhideWhenUsed="1"/>
+    <w:lsdException w:name="toc 9" w:semiHidden="1" w:uiPriority="39" w:unhideWhenUsed="1"/>
+    <w:lsdException w:name="Normal Indent" w:semiHidden="1" w:unhideWhenUsed="1"/>
+    <w:lsdException w:name="footnote text" w:semiHidden="1" w:unhideWhenUsed="1"/>
+    <w:lsdException w:name="annotation text" w:semiHidden="1" w:unhideWhenUsed="1"/>
+    <w:lsdException w:name="header" w:semiHidden="1" w:unhideWhenUsed="1"/>
+    <w:lsdException w:name="footer" w:semiHidden="1" w:unhideWhenUsed="1"/>
+    <w:lsdException w:name="index heading" w:semiHidden="1" w:unhideWhenUsed="1"/>
+    <w:lsdException w:name="caption" w:semiHidden="1" w:uiPriority="35" w:unhideWhenUsed="1" w:qFormat="1"/>
+    <w:lsdException w:name="table of figures" w:semiHidden="1" w:unhideWhenUsed="1"/>
+    <w:lsdException w:name="envelope address" w:semiHidden="1" w:unhideWhenUsed="1"/>
+    <w:lsdException w:name="envelope return" w:semiHidden="1" w:unhideWhenUsed="1"/>
+    <w:lsdException w:name="footnote reference" w:semiHidden="1" w:unhideWhenUsed="1"/>
+    <w:lsdException w:name="annotation reference" w:semiHidden="1" w:unhideWhenUsed="1"/>
+    <w:lsdException w:name="line number" w:semiHidden="1" w:unhideWhenUsed="1"/>
+    <w:lsdException w:name="page number" w:semiHidden="1" w:unhideWhenUsed="1"/>
+    <w:lsdException w:name="endnote reference" w:semiHidden="1" w:unhideWhenUsed="1"/>
+    <w:lsdException w:name="endnote text" w:semiHidden="1" w:unhideWhenUsed="1"/>
+    <w:lsdException w:name="table of authorities" w:semiHidden="1" w:unhideWhenUsed="1"/>
+    <w:lsdException w:name="macro" w:semiHidden="1" w:unhideWhenUsed="1"/>
+    <w:lsdException w:name="toa heading" w:semiHidden="1" w:unhideWhenUsed="1"/>
+    <w:lsdException w:name="List" w:semiHidden="1" w:unhideWhenUsed="1"/>
+    <w:lsdException w:name="List Bullet" w:semiHidden="1" w:unhideWhenUsed="1"/>
+    <w:lsdException w:name="List Number" w:semiHidden="1" w:unhideWhenUsed="1"/>
+    <w:lsdException w:name="List 2" w:semiHidden="1" w:unhideWhenUsed="1"/>
+    <w:lsdException w:name="List 3" w:semiHidden="1" w:unhideWhenUsed="1"/>
+    <w:lsdException w:name="List 4" w:semiHidden="1" w:unhideWhenUsed="1"/>
+    <w:lsdException w:name="List 5" w:semiHidden="1" w:unhideWhenUsed="1"/>
+    <w:lsdException w:name="List Bullet 2" w:semiHidden="1" w:unhideWhenUsed="1"/>
+    <w:lsdException w:name="List Bullet 3" w:semiHidden="1" w:unhideWhenUsed="1"/>
+    <w:lsdException w:name="List Bullet 4" w:semiHidden="1" w:unhideWhenUsed="1"/>
+    <w:lsdException w:name="List Bullet 5" w:semiHidden="1" w:unhideWhenUsed="1"/>
+    <w:lsdException w:name="List Number 2" w:semiHidden="1" w:unhideWhenUsed="1"/>
+    <w:lsdException w:name="List Number 3" w:semiHidden="1" w:unhideWhenUsed="1"/>
+    <w:lsdException w:name="List Number 4" w:semiHidden="1" w:unhideWhenUsed="1"/>
+    <w:lsdException w:name="List Number 5" w:semiHidden="1" w:unhideWhenUsed="1"/>
+    <w:lsdException w:name="Title" w:uiPriority="10" w:qFormat="1"/>
+    <w:lsdException w:name="Closing" w:semiHidden="1" w:unhideWhenUsed="1"/>
+    <w:lsdException w:name="Signature" w:semiHidden="1" w:unhideWhenUsed="1"/>
+    <w:lsdException w:name="Default Paragraph Font" w:semiHidden="1" w:uiPriority="1" w:unhideWhenUsed="1"/>
+    <w:lsdException w:name="Body Text" w:semiHidden="1" w:unhideWhenUsed="1"/>
+    <w:lsdException w:name="Body Text Indent" w:semiHidden="1" w:unhideWhenUsed="1"/>
+    <w:lsdException w:name="List Continue" w:semiHidden="1" w:unhideWhenUsed="1"/>
+    <w:lsdException w:name="List Continue 2" w:semiHidden="1" w:unhideWhenUsed="1"/>
+    <w:lsdException w:name="List Continue 3" w:semiHidden="1" w:unhideWhenUsed="1"/>
+    <w:lsdException w:name="List Continue 4" w:semiHidden="1" w:unhideWhenUsed="1"/>
+    <w:lsdException w:name="List Continue 5" w:semiHidden="1" w:unhideWhenUsed="1"/>
+    <w:lsdException w:name="Message Header" w:semiHidden="1" w:unhideWhenUsed="1"/>
+    <w:lsdException w:name="Subtitle" w:uiPriority="11" w:qFormat="1"/>
+    <w:lsdException w:name="Salutation" w:semiHidden="1" w:unhideWhenUsed="1"/>
+    <w:lsdException w:name="Date" w:semiHidden="1" w:unhideWhenUsed="1"/>
+    <w:lsdException w:name="Body Text First Indent" w:semiHidden="1" w:unhideWhenUsed="1"/>
+    <w:lsdException w:name="Body Text First Indent 2" w:semiHidden="1" w:unhideWhenUsed="1"/>
+    <w:lsdException w:name="Note Heading" w:semiHidden="1" w:unhideWhenUsed="1"/>
+    <w:lsdException w:name="Body Text 2" w:semiHidden="1" w:unhideWhenUsed="1"/>
+    <w:lsdException w:name="Body Text 3" w:semiHidden="1" w:unhideWhenUsed="1"/>
+    <w:lsdException w:name="Body Text Indent 2" w:semiHidden="1" w:unhideWhenUsed="1"/>
+    <w:lsdException w:name="Body Text Indent 3" w:semiHidden="1" w:unhideWhenUsed="1"/>
+    <w:lsdException w:name="Block Text" w:semiHidden="1" w:unhideWhenUsed="1"/>
+    <w:lsdException w:name="Hyperlink" w:semiHidden="1" w:unhideWhenUsed="1"/>
+    <w:lsdException w:name="FollowedHyperlink" w:semiHidden="1" w:unhideWhenUsed="1"/>
+    <w:lsdException w:name="Strong" w:uiPriority="22" w:qFormat="1"/>
+    <w:lsdException w:name="Emphasis" w:uiPriority="20" w:qFormat="1"/>
+    <w:lsdException w:name="Document Map" w:semiHidden="1" w:unhideWhenUsed="1"/>
+    <w:lsdException w:name="Plain Text" w:semiHidden="1" w:unhideWhenUsed="1"/>
+    <w:lsdException w:name="E-mail Signature" w:semiHidden="1" w:unhideWhenUsed="1"/>
+    <w:lsdException w:name="HTML Top of Form" w:semiHidden="1" w:unhideWhenUsed="1"/>
+    <w:lsdException w:name="HTML Bottom of Form" w:semiHidden="1" w:unhideWhenUsed="1"/>
+    <w:lsdException w:name="Normal (Web)" w:semiHidden="1" w:unhideWhenUsed="1"/>
+    <w:lsdException w:name="HTML Acronym" w:semiHidden="1" w:unhideWhenUsed="1"/>
+    <w:lsdException w:name="HTML Address" w:semiHidden="1" w:unhideWhenUsed="1"/>
+    <w:lsdException w:name="HTML Cite" w:semiHidden="1" w:unhideWhenUsed="1"/>
+    <w:lsdException w:name="HTML Code" w:semiHidden="1" w:unhideWhenUsed="1"/>
+    <w:lsdException w:name="HTML Definition" w:semiHidden="1" w:unhideWhenUsed="1"/>
+    <w:lsdException w:name="HTML Keyboard" w:semiHidden="1" w:unhideWhenUsed="1"/>
+    <w:lsdException w:name="HTML Preformatted" w:semiHidden="1" w:unhideWhenUsed="1"/>
+    <w:lsdException w:name="HTML Sample" w:semiHidden="1" w:unhideWhenUsed="1"/>
+    <w:lsdException w:name="HTML Typewriter" w:semiHidden="1" w:unhideWhenUsed="1"/>
+    <w:lsdException w:name="HTML Variable" w:semiHidden="1" w:unhideWhenUsed="1"/>
+    <w:lsdException w:name="Normal Table" w:semiHidden="1" w:unhideWhenUsed="1"/>
+    <w:lsdException w:name="annotation subject" w:semiHidden="1" w:unhideWhenUsed="1"/>
+    <w:lsdException w:name="No List" w:semiHidden="1" w:unhideWhenUsed="1"/>
+    <w:lsdException w:name="Outline List 1" w:semiHidden="1" w:unhideWhenUsed="1"/>
+    <w:lsdException w:name="Outline List 2" w:semiHidden="1" w:unhideWhenUsed="1"/>
+    <w:lsdException w:name="Outline List 3" w:semiHidden="1" w:unhideWhenUsed="1"/>
+    <w:lsdException w:name="Table Simple 1" w:semiHidden="1" w:unhideWhenUsed="1"/>
+    <w:lsdException w:name="Table Simple 2" w:semiHidden="1" w:unhideWhenUsed="1"/>
+    <w:lsdException w:name="Table Simple 3" w:semiHidden="1" w:unhideWhenUsed="1"/>
+    <w:lsdException w:name="Table Classic 1" w:semiHidden="1" w:unhideWhenUsed="1"/>
+    <w:lsdException w:name="Table Classic 2" w:semiHidden="1" w:unhideWhenUsed="1"/>
+    <w:lsdException w:name="Table Classic 3" w:semiHidden="1" w:unhideWhenUsed="1"/>
+    <w:lsdException w:name="Table Classic 4" w:semiHidden="1" w:unhideWhenUsed="1"/>
+    <w:lsdException w:name="Table Colorful 1" w:semiHidden="1" w:unhideWhenUsed="1"/>
+    <w:lsdException w:name="Table Colorful 2" w:semiHidden="1" w:unhideWhenUsed="1"/>
+    <w:lsdException w:name="Table Colorful 3" w:semiHidden="1" w:unhideWhenUsed="1"/>
+    <w:lsdException w:name="Table Columns 1" w:semiHidden="1" w:unhideWhenUsed="1"/>
+    <w:lsdException w:name="Table Columns 2" w:semiHidden="1" w:unhideWhenUsed="1"/>
+    <w:lsdException w:name="Table Columns 3" w:semiHidden="1" w:unhideWhenUsed="1"/>
+    <w:lsdException w:name="Table Columns 4" w:semiHidden="1" w:unhideWhenUsed="1"/>
+    <w:lsdException w:name="Table Columns 5" w:semiHidden="1" w:unhideWhenUsed="1"/>
+    <w:lsdException w:name="Table Grid 1" w:semiHidden="1" w:unhideWhenUsed="1"/>
+    <w:lsdException w:name="Table Grid 2" w:semiHidden="1" w:unhideWhenUsed="1"/>
+    <w:lsdException w:name="Table Grid 3" w:semiHidden="1" w:unhideWhenUsed="1"/>
+    <w:lsdException w:name="Table Grid 4" w:semiHidden="1" w:unhideWhenUsed="1"/>
+    <w:lsdException w:name="Table Grid 5" w:semiHidden="1" w:unhideWhenUsed="1"/>
+    <w:lsdException w:name="Table Grid 6" w:semiHidden="1" w:unhideWhenUsed="1"/>
+    <w:lsdException w:name="Table Grid 7" w:semiHidden="1" w:unhideWhenUsed="1"/>
+    <w:lsdException w:name="Table Grid 8" w:semiHidden="1" w:unhideWhenUsed="1"/>
+    <w:lsdException w:name="Table List 1" w:semiHidden="1" w:unhideWhenUsed="1"/>
+    <w:lsdException w:name="Table List 2" w:semiHidden="1" w:unhideWhenUsed="1"/>
+    <w:lsdException w:name="Table List 3" w:semiHidden="1" w:unhideWhenUsed="1"/>
+    <w:lsdException w:name="Table List 4" w:semiHidden="1" w:unhideWhenUsed="1"/>
+    <w:lsdException w:name="Table List 5" w:semiHidden="1" w:unhideWhenUsed="1"/>
+    <w:lsdException w:name="Table List 6" w:semiHidden="1" w:unhideWhenUsed="1"/>
+    <w:lsdException w:name="Table List 7" w:semiHidden="1" w:unhideWhenUsed="1"/>
+    <w:lsdException w:name="Table List 8" w:semiHidden="1" w:unhideWhenUsed="1"/>
+    <w:lsdException w:name="Table 3D effects 1" w:semiHidden="1" w:unhideWhenUsed="1"/>
+    <w:lsdException w:name="Table 3D effects 2" w:semiHidden="1" w:unhideWhenUsed="1"/>
+    <w:lsdException w:name="Table 3D effects 3" w:semiHidden="1" w:unhideWhenUsed="1"/>
+    <w:lsdException w:name="Table Contemporary" w:semiHidden="1" w:unhideWhenUsed="1"/>
+    <w:lsdException w:name="Table Elegant" w:semiHidden="1" w:unhideWhenUsed="1"/>
+    <w:lsdException w:name="Table Professional" w:semiHidden="1" w:unhideWhenUsed="1"/>
+    <w:lsdException w:name="Table Subtle 1" w:semiHidden="1" w:unhideWhenUsed="1"/>
+    <w:lsdException w:name="Table Subtle 2" w:semiHidden="1" w:unhideWhenUsed="1"/>
+    <w:lsdException w:name="Table Web 1" w:semiHidden="1" w:unhideWhenUsed="1"/>
+    <w:lsdException w:name="Table Web 2" w:semiHidden="1" w:unhideWhenUsed="1"/>
+    <w:lsdException w:name="Table Web 3" w:semiHidden="1" w:unhideWhenUsed="1"/>
+    <w:lsdException w:name="Balloon Text" w:semiHidden="1" w:unhideWhenUsed="1"/>
+    <w:lsdException w:name="Table Grid" w:uiPriority="59"/>
+    <w:lsdException w:name="Table Theme" w:semiHidden="1" w:unhideWhenUsed="1"/>
+    <w:lsdException w:name="Placeholder Text" w:semiHidden="1"/>
+    <w:lsdException w:name="No Spacing" w:uiPriority="1" w:qFormat="1"/>
+    <w:lsdException w:name="Light Shading" w:uiPriority="60"/>
+    <w:lsdException w:name="Light List" w:uiPriority="61"/>
+    <w:lsdException w:name="Light Grid" w:uiPriority="62"/>
+    <w:lsdException w:name="Medium Shading 1" w:uiPriority="63"/>
+    <w:lsdException w:name="Medium Shading 2" w:uiPriority="64"/>
+    <w:lsdException w:name="Medium List 1" w:uiPriority="65"/>
+    <w:lsdException w:name="Medium List 2" w:uiPriority="66"/>
+    <w:lsdException w:name="Medium Grid 1" w:uiPriority="67"/>
+    <w:lsdException w:name="Medium Grid 2" w:uiPriority="68"/>
+    <w:lsdException w:name="Medium Grid 3" w:uiPriority="69"/>
+    <w:lsdException w:name="Dark List" w:uiPriority="70"/>
+    <w:lsdException w:name="Colorful Shading" w:uiPriority="71"/>
+    <w:lsdException w:name="Colorful List" w:uiPriority="72"/>
+    <w:lsdException w:name="Colorful Grid" w:uiPriority="73"/>
+    <w:lsdException w:name="Light Shading Accent 1" w:uiPriority="60"/>
+    <w:lsdException w:name="Light List Accent 1" w:uiPriority="61"/>
+    <w:lsdException w:name="Light Grid Accent 1" w:uiPriority="62"/>
+    <w:lsdException w:name="Medium Shading 1 Accent 1" w:uiPriority="63"/>
+    <w:lsdException w:name="Medium Shading 2 Accent 1" w:uiPriority="64"/>
+    <w:lsdException w:name="Medium List 1 Accent 1" w:uiPriority="65"/>
+    <w:lsdException w:name="Revision" w:semiHidden="1"/>
+    <w:lsdException w:name="List Paragraph" w:uiPriority="34" w:qFormat="1"/>
+    <w:lsdException w:name="Quote" w:uiPriority="29" w:qFormat="1"/>
+    <w:lsdException w:name="Intense Quote" w:uiPriority="30" w:qFormat="1"/>
+    <w:lsdException w:name="Medium List 2 Accent 1" w:uiPriority="66"/>
+    <w:lsdException w:name="Medium Grid 1 Accent 1" w:uiPriority="67"/>
+    <w:lsdException w:name="Medium Grid 2 Accent 1" w:uiPriority="68"/>
+    <w:lsdException w:name="Medium Grid 3 Accent 1" w:uiPriority="69"/>
+    <w:lsdException w:name="Dark List Accent 1" w:uiPriority="70"/>
+    <w:lsdException w:name="Colorful Shading Accent 1" w:uiPriority="71"/>
+    <w:lsdException w:name="Colorful List Accent 1" w:uiPriority="72"/>
+    <w:lsdException w:name="Colorful Grid Accent 1" w:uiPriority="73"/>
+    <w:lsdException w:name="Light Shading Accent 2" w:uiPriority="60"/>
+    <w:lsdException w:name="Light List Accent 2" w:uiPriority="61"/>
+    <w:lsdException w:name="Light Grid Accent 2" w:uiPriority="62"/>
+    <w:lsdException w:name="Medium Shading 1 Accent 2" w:uiPriority="63"/>
+    <w:lsdException w:name="Medium Shading 2 Accent 2" w:uiPriority="64"/>
+    <w:lsdException w:name="Medium List 1 Accent 2" w:uiPriority="65"/>
+    <w:lsdException w:name="Medium List 2 Accent 2" w:uiPriority="66"/>
+    <w:lsdException w:name="Medium Grid 1 Accent 2" w:uiPriority="67"/>
+    <w:lsdException w:name="Medium Grid 2 Accent 2" w:uiPriority="68"/>
+    <w:lsdException w:name="Medium Grid 3 Accent 2" w:uiPriority="69"/>
+    <w:lsdException w:name="Dark List Accent 2" w:uiPriority="70"/>
+    <w:lsdException w:name="Colorful Shading Accent 2" w:uiPriority="71"/>
+    <w:lsdException w:name="Colorful List Accent 2" w:uiPriority="72"/>
+    <w:lsdException w:name="Colorful Grid Accent 2" w:uiPriority="73"/>
+    <w:lsdException w:name="Light Shading Accent 3" w:uiPriority="60"/>
+    <w:lsdException w:name="Light List Accent 3" w:uiPriority="61"/>
+    <w:lsdException w:name="Light Grid Accent 3" w:uiPriority="62"/>
+    <w:lsdException w:name="Medium Shading 1 Accent 3" w:uiPriority="63"/>
+    <w:lsdException w:name="Medium Shading 2 Accent 3" w:uiPriority="64"/>
+    <w:lsdException w:name="Medium List 1 Accent 3" w:uiPriority="65"/>
+    <w:lsdException w:name="Medium List 2 Accent 3" w:uiPriority="66"/>
+    <w:lsdException w:name="Medium Grid 1 Accent 3" w:uiPriority="67"/>
+    <w:lsdException w:name="Medium Grid 2 Accent 3" w:uiPriority="68"/>
+    <w:lsdException w:name="Medium Grid 3 Accent 3" w:uiPriority="69"/>
+    <w:lsdException w:name="Dark List Accent 3" w:uiPriority="70"/>
+    <w:lsdException w:name="Colorful Shading Accent 3" w:uiPriority="71"/>
+    <w:lsdException w:name="Colorful List Accent 3" w:uiPriority="72"/>
+    <w:lsdException w:name="Colorful Grid Accent 3" w:uiPriority="73"/>
+    <w:lsdException w:name="Light Shading Accent 4" w:uiPriority="60"/>
+    <w:lsdException w:name="Light List Accent 4" w:uiPriority="61"/>
+    <w:lsdException w:name="Light Grid Accent 4" w:uiPriority="62"/>
+    <w:lsdException w:name="Medium Shading 1 Accent 4" w:uiPriority="63"/>
+    <w:lsdException w:name="Medium Shading 2 Accent 4" w:uiPriority="64"/>
+    <w:lsdException w:name="Medium List 1 Accent 4" w:uiPriority="65"/>
+    <w:lsdException w:name="Medium List 2 Accent 4" w:uiPriority="66"/>
+    <w:lsdException w:name="Medium Grid 1 Accent 4" w:uiPriority="67"/>
+    <w:lsdException w:name="Medium Grid 2 Accent 4" w:uiPriority="68"/>
+    <w:lsdException w:name="Medium Grid 3 Accent 4" w:uiPriority="69"/>
+    <w:lsdException w:name="Dark List Accent 4" w:uiPriority="70"/>
+    <w:lsdException w:name="Colorful Shading Accent 4" w:uiPriority="71"/>
+    <w:lsdException w:name="Colorful List Accent 4" w:uiPriority="72"/>
+    <w:lsdException w:name="Colorful Grid Accent 4" w:uiPriority="73"/>
+    <w:lsdException w:name="Light Shading Accent 5" w:uiPriority="60"/>
+    <w:lsdException w:name="Light List Accent 5" w:uiPriority="61"/>
+    <w:lsdException w:name="Light Grid Accent 5" w:uiPriority="62"/>
+    <w:lsdException w:name="Medium Shading 1 Accent 5" w:uiPriority="63"/>
+    <w:lsdException w:name="Medium Shading 2 Accent 5" w:uiPriority="64"/>
+    <w:lsdException w:name="Medium List 1 Accent 5" w:uiPriority="65"/>
+    <w:lsdException w:name="Medium List 2 Accent 5" w:uiPriority="66"/>
+    <w:lsdException w:name="Medium Grid 1 Accent 5" w:uiPriority="67"/>
+    <w:lsdException w:name="Medium Grid 2 Accent 5" w:uiPriority="68"/>
+    <w:lsdException w:name="Medium Grid 3 Accent 5" w:uiPriority="69"/>
+    <w:lsdException w:name="Dark List Accent 5" w:uiPriority="70"/>
+    <w:lsdException w:name="Colorful Shading Accent 5" w:uiPriority="71"/>
+    <w:lsdException w:name="Colorful List Accent 5" w:uiPriority="72"/>
+    <w:lsdException w:name="Colorful Grid Accent 5" w:uiPriority="73"/>
+    <w:lsdException w:name="Light Shading Accent 6" w:uiPriority="60"/>
+    <w:lsdException w:name="Light List Accent 6" w:uiPriority="61"/>
+    <w:lsdException w:name="Light Grid Accent 6" w:uiPriority="62"/>
+    <w:lsdException w:name="Medium Shading 1 Accent 6" w:uiPriority="63"/>
+    <w:lsdException w:name="Medium Shading 2 Accent 6" w:uiPriority="64"/>
+    <w:lsdException w:name="Medium List 1 Accent 6" w:uiPriority="65"/>
+    <w:lsdException w:name="Medium List 2 Accent 6" w:uiPriority="66"/>
+    <w:lsdException w:name="Medium Grid 1 Accent 6" w:uiPriority="67"/>
+    <w:lsdException w:name="Medium Grid 2 Accent 6" w:uiPriority="68"/>
+    <w:lsdException w:name="Medium Grid 3 Accent 6" w:uiPriority="69"/>
+    <w:lsdException w:name="Dark List Accent 6" w:uiPriority="70"/>
+    <w:lsdException w:name="Colorful Shading Accent 6" w:uiPriority="71"/>
+    <w:lsdException w:name="Colorful List Accent 6" w:uiPriority="72"/>
+    <w:lsdException w:name="Colorful Grid Accent 6" w:uiPriority="73"/>
+    <w:lsdException w:name="Subtle Emphasis" w:uiPriority="19" w:qFormat="1"/>
+    <w:lsdException w:name="Intense Emphasis" w:uiPriority="21" w:qFormat="1"/>
+    <w:lsdException w:name="Subtle Reference" w:uiPriority="31" w:qFormat="1"/>
+    <w:lsdException w:name="Intense Reference" w:uiPriority="32" w:qFormat="1"/>
+    <w:lsdException w:name="Book Title" w:uiPriority="33" w:qFormat="1"/>
+    <w:lsdException w:name="Bibliography" w:semiHidden="1" w:uiPriority="37" w:unhideWhenUsed="1"/>
+    <w:lsdException w:name="TOC Heading" w:semiHidden="1" w:uiPriority="39" w:unhideWhenUsed="1" w:qFormat="1"/>
+    <w:lsdException w:name="Plain Table 1" w:uiPriority="41"/>
+    <w:lsdException w:name="Plain Table 2" w:uiPriority="42"/>
+    <w:lsdException w:name="Plain Table 3" w:uiPriority="43"/>
+    <w:lsdException w:name="Plain Table 4" w:uiPriority="44"/>
+    <w:lsdException w:name="Plain Table 5" w:uiPriority="45"/>
+    <w:lsdException w:name="Grid Table Light" w:uiPriority="40"/>
+    <w:lsdException w:name="Grid Table 1 Light" w:uiPriority="46"/>
+    <w:lsdException w:name="Grid Table 2" w:uiPriority="47"/>
+    <w:lsdException w:name="Grid Table 3" w:uiPriority="48"/>
+    <w:lsdException w:name="Grid Table 4" w:uiPriority="49"/>
+    <w:lsdException w:name="Grid Table 5 Dark" w:uiPriority="50"/>
+    <w:lsdException w:name="Grid Table 6 Colorful" w:uiPriority="51"/>
+    <w:lsdException w:name="Grid Table 7 Colorful" w:uiPriority="52"/>
+    <w:lsdException w:name="Grid Table 1 Light Accent 1" w:uiPriority="46"/>
+    <w:lsdException w:name="Grid Table 2 Accent 1" w:uiPriority="47"/>
+    <w:lsdException w:name="Grid Table 3 Accent 1" w:uiPriority="48"/>
+    <w:lsdException w:name="Grid Table 4 Accent 1" w:uiPriority="49"/>
+    <w:lsdException w:name="Grid Table 5 Dark Accent 1" w:uiPriority="50"/>
+    <w:lsdException w:name="Grid Table 6 Colorful Accent 1" w:uiPriority="51"/>
+    <w:lsdException w:name="Grid Table 7 Colorful Accent 1" w:uiPriority="52"/>
+    <w:lsdException w:name="Grid Table 1 Light Accent 2" w:uiPriority="46"/>
+    <w:lsdException w:name="Grid Table 2 Accent 2" w:uiPriority="47"/>
+    <w:lsdException w:name="Grid Table 3 Accent 2" w:uiPriority="48"/>
+    <w:lsdException w:name="Grid Table 4 Accent 2" w:uiPriority="49"/>
+    <w:lsdException w:name="Grid Table 5 Dark Accent 2" w:uiPriority="50"/>
+    <w:lsdException w:name="Grid Table 6 Colorful Accent 2" w:uiPriority="51"/>
+    <w:lsdException w:name="Grid Table 7 Colorful Accent 2" w:uiPriority="52"/>
+    <w:lsdException w:name="Grid Table 1 Light Accent 3" w:uiPriority="46"/>
+    <w:lsdException w:name="Grid Table 2 Accent 3" w:uiPriority="47"/>
+    <w:lsdException w:name="Grid Table 3 Accent 3" w:uiPriority="48"/>
+    <w:lsdException w:name="Grid Table 4 Accent 3" w:uiPriority="49"/>
+    <w:lsdException w:name="Grid Table 5 Dark Accent 3" w:uiPriority="50"/>
+    <w:lsdException w:name="Grid Table 6 Colorful Accent 3" w:uiPriority="51"/>
+    <w:lsdException w:name="Grid Table 7 Colorful Accent 3" w:uiPriority="52"/>
+    <w:lsdException w:name="Grid Table 1 Light Accent 4" w:uiPriority="46"/>
+    <w:lsdException w:name="Grid Table 2 Accent 4" w:uiPriority="47"/>
+    <w:lsdException w:name="Grid Table 3 Accent 4" w:uiPriority="48"/>
+    <w:lsdException w:name="Grid Table 4 Accent 4" w:uiPriority="49"/>
+    <w:lsdException w:name="Grid Table 5 Dark Accent 4" w:uiPriority="50"/>
+    <w:lsdException w:name="Grid Table 6 Colorful Accent 4" w:uiPriority="51"/>
+    <w:lsdException w:name="Grid Table 7 Colorful Accent 4" w:uiPriority="52"/>
+    <w:lsdException w:name="Grid Table 1 Light Accent 5" w:uiPriority="46"/>
+    <w:lsdException w:name="Grid Table 2 Accent 5" w:uiPriority="47"/>
+    <w:lsdException w:name="Grid Table 3 Accent 5" w:uiPriority="48"/>
+    <w:lsdException w:name="Grid Table 4 Accent 5" w:uiPriority="49"/>
+    <w:lsdException w:name="Grid Table 5 Dark Accent 5" w:uiPriority="50"/>
+    <w:lsdException w:name="Grid Table 6 Colorful Accent 5" w:uiPriority="51"/>
+    <w:lsdException w:name="Grid Table 7 Colorful Accent 5" w:uiPriority="52"/>
+    <w:lsdException w:name="Grid Table 1 Light Accent 6" w:uiPriority="46"/>
+    <w:lsdException w:name="Grid Table 2 Accent 6" w:uiPriority="47"/>
+    <w:lsdException w:name="Grid Table 3 Accent 6" w:uiPriority="48"/>
+    <w:lsdException w:name="Grid Table 4 Accent 6" w:uiPriority="49"/>
+    <w:lsdException w:name="Grid Table 5 Dark Accent 6" w:uiPriority="50"/>
+    <w:lsdException w:name="Grid Table 6 Colorful Accent 6" w:uiPriority="51"/>
+    <w:lsdException w:name="Grid Table 7 Colorful Accent 6" w:uiPriority="52"/>
+    <w:lsdException w:name="List Table 1 Light" w:uiPriority="46"/>
+    <w:lsdException w:name="List Table 2" w:uiPriority="47"/>
+    <w:lsdException w:name="List Table 3" w:uiPriority="48"/>
+    <w:lsdException w:name="List Table 4" w:uiPriority="49"/>
+    <w:lsdException w:name="List Table 5 Dark" w:uiPriority="50"/>
+    <w:lsdException w:name="List Table 6 Colorful" w:uiPriority="51"/>
+    <w:lsdException w:name="List Table 7 Colorful" w:uiPriority="52"/>
+    <w:lsdException w:name="List Table 1 Light Accent 1" w:uiPriority="46"/>
+    <w:lsdException w:name="List Table 2 Accent 1" w:uiPriority="47"/>
+    <w:lsdException w:name="List Table 3 Accent 1" w:uiPriority="48"/>
+    <w:lsdException w:name="List Table 4 Accent 1" w:uiPriority="49"/>
+    <w:lsdException w:name="List Table 5 Dark Accent 1" w:uiPriority="50"/>
+    <w:lsdException w:name="List Table 6 Colorful Accent 1" w:uiPriority="51"/>
+    <w:lsdException w:name="List Table 7 Colorful Accent 1" w:uiPriority="52"/>
+    <w:lsdException w:name="List Table 1 Light Accent 2" w:uiPriority="46"/>
+    <w:lsdException w:name="List Table 2 Accent 2" w:uiPriority="47"/>
+    <w:lsdException w:name="List Table 3 Accent 2" w:uiPriority="48"/>
+    <w:lsdException w:name="List Table 4 Accent 2" w:uiPriority="49"/>
+    <w:lsdException w:name="List Table 5 Dark Accent 2" w:uiPriority="50"/>
+    <w:lsdException w:name="List Table 6 Colorful Accent 2" w:uiPriority="51"/>
+    <w:lsdException w:name="List Table 7 Colorful Accent 2" w:uiPriority="52"/>
+    <w:lsdException w:name="List Table 1 Light Accent 3" w:uiPriority="46"/>
+    <w:lsdException w:name="List Table 2 Accent 3" w:uiPriority="47"/>
+    <w:lsdException w:name="List Table 3 Accent 3" w:uiPriority="48"/>
+    <w:lsdException w:name="List Table 4 Accent 3" w:uiPriority="49"/>
+    <w:lsdException w:name="List Table 5 Dark Accent 3" w:uiPriority="50"/>
+    <w:lsdException w:name="List Table 6 Colorful Accent 3" w:uiPriority="51"/>
+    <w:lsdException w:name="List Table 7 Colorful Accent 3" w:uiPriority="52"/>
+    <w:lsdException w:name="List Table 1 Light Accent 4" w:uiPriority="46"/>
+    <w:lsdException w:name="List Table 2 Accent 4" w:uiPriority="47"/>
+    <w:lsdException w:name="List Table 3 Accent 4" w:uiPriority="48"/>
+    <w:lsdException w:name="List Table 4 Accent 4" w:uiPriority="49"/>
+    <w:lsdException w:name="List Table 5 Dark Accent 4" w:uiPriority="50"/>
+    <w:lsdException w:name="List Table 6 Colorful Accent 4" w:uiPriority="51"/>
+    <w:lsdException w:name="List Table 7 Colorful Accent 4" w:uiPriority="52"/>
+    <w:lsdException w:name="List Table 1 Light Accent 5" w:uiPriority="46"/>
+    <w:lsdException w:name="List Table 2 Accent 5" w:uiPriority="47"/>
+    <w:lsdException w:name="List Table 3 Accent 5" w:uiPriority="48"/>
+    <w:lsdException w:name="List Table 4 Accent 5" w:uiPriority="49"/>
+    <w:lsdException w:name="List Table 5 Dark Accent 5" w:uiPriority="50"/>
+    <w:lsdException w:name="List Table 6 Colorful Accent 5" w:uiPriority="51"/>
+    <w:lsdException w:name="List Table 7 Colorful Accent 5" w:uiPriority="52"/>
+    <w:lsdException w:name="List Table 1 Light Accent 6" w:uiPriority="46"/>
+    <w:lsdException w:name="List Table 2 Accent 6" w:uiPriority="47"/>
+    <w:lsdException w:name="List Table 3 Accent 6" w:uiPriority="48"/>
+    <w:lsdException w:name="List Table 4 Accent 6" w:uiPriority="49"/>
+    <w:lsdException w:name="List Table 5 Dark Accent 6" w:uiPriority="50"/>
+    <w:lsdException w:name="List Table 6 Colorful Accent 6" w:uiPriority="51"/>
+    <w:lsdException w:name="List Table 7 Colorful Accent 6" w:uiPriority="52"/>
   </w:latentStyles>
   <w:style w:type="paragraph" w:default="1" w:styleId="Normal">
     <w:name w:val="Normal"/>
@@ -2120,7 +3867,6 @@
     <w:uiPriority w:val="99"/>
     <w:semiHidden/>
     <w:unhideWhenUsed/>
-    <w:qFormat/>
     <w:tblPr>
       <w:tblInd w:w="0" w:type="dxa"/>
       <w:tblCellMar>
@@ -2481,7 +4227,7 @@
 </file>
 
 <file path=customXml/itemProps1.xml><?xml version="1.0" encoding="utf-8"?>
-<ds:datastoreItem xmlns:ds="http://schemas.openxmlformats.org/officeDocument/2006/customXml" ds:itemID="{54AB2896-18B1-4209-A168-10BEBA8C4193}">
+<ds:datastoreItem xmlns:ds="http://schemas.openxmlformats.org/officeDocument/2006/customXml" ds:itemID="{E550D7FE-40FC-426C-A5E8-D1C8DF7EBE24}">
   <ds:schemaRefs>
     <ds:schemaRef ds:uri="http://schemas.openxmlformats.org/officeDocument/2006/bibliography"/>
   </ds:schemaRefs>

</xml_diff>